<commit_message>
Saving work in progress
published only simplification of next steps for survey respondents in
Word docs
</commit_message>
<xml_diff>
--- a/src/raw/Survey_BID_Pacific_DH_FR_20160712.docx
+++ b/src/raw/Survey_BID_Pacific_DH_FR_20160712.docx
@@ -1,6 +1,6 @@
 
 <file path=word/document.xml><?xml version="1.0" encoding="utf-8"?>
-<w:document xmlns:wpc="http://schemas.microsoft.com/office/word/2010/wordprocessingCanvas" xmlns:cx="http://schemas.microsoft.com/office/drawing/2014/chartex" xmlns:cx1="http://schemas.microsoft.com/office/drawing/2015/9/8/chartex" xmlns:cx2="http://schemas.microsoft.com/office/drawing/2015/10/21/chartex" xmlns:mc="http://schemas.openxmlformats.org/markup-compatibility/2006" xmlns:o="urn:schemas-microsoft-com:office:office" xmlns:r="http://schemas.openxmlformats.org/officeDocument/2006/relationships" xmlns:m="http://schemas.openxmlformats.org/officeDocument/2006/math" xmlns:v="urn:schemas-microsoft-com:vml" xmlns:wp14="http://schemas.microsoft.com/office/word/2010/wordprocessingDrawing" xmlns:wp="http://schemas.openxmlformats.org/drawingml/2006/wordprocessingDrawing" xmlns:w10="urn:schemas-microsoft-com:office:word" xmlns:w="http://schemas.openxmlformats.org/wordprocessingml/2006/main" xmlns:w14="http://schemas.microsoft.com/office/word/2010/wordml" xmlns:w15="http://schemas.microsoft.com/office/word/2012/wordml" xmlns:w16se="http://schemas.microsoft.com/office/word/2015/wordml/symex" xmlns:wpg="http://schemas.microsoft.com/office/word/2010/wordprocessingGroup" xmlns:wpi="http://schemas.microsoft.com/office/word/2010/wordprocessingInk" xmlns:wne="http://schemas.microsoft.com/office/word/2006/wordml" xmlns:wps="http://schemas.microsoft.com/office/word/2010/wordprocessingShape" mc:Ignorable="w14 w15 w16se wp14">
+<w:document xmlns:wpc="http://schemas.microsoft.com/office/word/2010/wordprocessingCanvas" xmlns:mo="http://schemas.microsoft.com/office/mac/office/2008/main" xmlns:mc="http://schemas.openxmlformats.org/markup-compatibility/2006" xmlns:mv="urn:schemas-microsoft-com:mac:vml" xmlns:o="urn:schemas-microsoft-com:office:office" xmlns:r="http://schemas.openxmlformats.org/officeDocument/2006/relationships" xmlns:m="http://schemas.openxmlformats.org/officeDocument/2006/math" xmlns:v="urn:schemas-microsoft-com:vml" xmlns:wp14="http://schemas.microsoft.com/office/word/2010/wordprocessingDrawing" xmlns:wp="http://schemas.openxmlformats.org/drawingml/2006/wordprocessingDrawing" xmlns:w10="urn:schemas-microsoft-com:office:word" xmlns:w="http://schemas.openxmlformats.org/wordprocessingml/2006/main" xmlns:w14="http://schemas.microsoft.com/office/word/2010/wordml" xmlns:wpg="http://schemas.microsoft.com/office/word/2010/wordprocessingGroup" xmlns:wpi="http://schemas.microsoft.com/office/word/2010/wordprocessingInk" xmlns:wne="http://schemas.microsoft.com/office/word/2006/wordml" xmlns:wps="http://schemas.microsoft.com/office/word/2010/wordprocessingShape" mc:Ignorable="w14 wp14">
   <w:body>
     <w:p>
       <w:pPr>
@@ -9,8 +9,6 @@
           <w:lang w:val="fr-FR"/>
         </w:rPr>
       </w:pPr>
-      <w:bookmarkStart w:id="0" w:name="_GoBack"/>
-      <w:bookmarkEnd w:id="0"/>
     </w:p>
     <w:p>
       <w:pPr>
@@ -56,12 +54,14 @@
         </w:rPr>
         <w:t>BID</w:t>
       </w:r>
+      <w:proofErr w:type="gramStart"/>
       <w:r>
         <w:rPr>
           <w:lang w:val="fr-FR"/>
         </w:rPr>
         <w:t>)</w:t>
       </w:r>
+      <w:proofErr w:type="gramEnd"/>
       <w:r>
         <w:rPr>
           <w:lang w:val="fr-FR"/>
@@ -156,7 +156,7 @@
         </w:rPr>
         <w:t>) est un projet s'étalant sur plusieurs années, financé par l'</w:t>
       </w:r>
-      <w:hyperlink r:id="rId8" w:history="1">
+      <w:hyperlink r:id="rId9" w:history="1">
         <w:r>
           <w:rPr>
             <w:rStyle w:val="Hyperlink"/>
@@ -172,7 +172,7 @@
         </w:rPr>
         <w:t xml:space="preserve">et mené par le SMIB/GBIF dans le but d'augmenter la quantité d'information disponible dans les </w:t>
       </w:r>
-      <w:hyperlink r:id="rId9" w:history="1">
+      <w:hyperlink r:id="rId10" w:history="1">
         <w:r>
           <w:rPr>
             <w:rStyle w:val="Hyperlink"/>
@@ -310,7 +310,7 @@
         </w:rPr>
         <w:t xml:space="preserve">le plus tôt possible. Une </w:t>
       </w:r>
-      <w:hyperlink r:id="rId10" w:history="1">
+      <w:hyperlink r:id="rId11" w:history="1">
         <w:r>
           <w:rPr>
             <w:rStyle w:val="Hyperlink"/>
@@ -340,7 +340,21 @@
         <w:rPr>
           <w:lang w:val="fr-FR"/>
         </w:rPr>
-        <w:t xml:space="preserve"> est disponible si vous préférez utiliser cet option. Un sondage parallèle pour les </w:t>
+        <w:t xml:space="preserve"> est disponible si vous préférez utiliser </w:t>
+      </w:r>
+      <w:proofErr w:type="gramStart"/>
+      <w:r>
+        <w:rPr>
+          <w:lang w:val="fr-FR"/>
+        </w:rPr>
+        <w:t>cet</w:t>
+      </w:r>
+      <w:proofErr w:type="gramEnd"/>
+      <w:r>
+        <w:rPr>
+          <w:lang w:val="fr-FR"/>
+        </w:rPr>
+        <w:t xml:space="preserve"> option. Un sondage parallèle pour les </w:t>
       </w:r>
       <w:r>
         <w:rPr>
@@ -354,7 +368,7 @@
         </w:rPr>
         <w:t xml:space="preserve"> </w:t>
       </w:r>
-      <w:hyperlink r:id="rId11" w:history="1">
+      <w:hyperlink r:id="rId12" w:history="1">
         <w:r>
           <w:rPr>
             <w:rStyle w:val="Hyperlink"/>
@@ -381,7 +395,7 @@
       <w:r>
         <w:t>n</w:t>
       </w:r>
-      <w:hyperlink r:id="rId12" w:history="1">
+      <w:hyperlink r:id="rId13" w:history="1">
         <w:r>
           <w:rPr>
             <w:rStyle w:val="Hyperlink"/>
@@ -602,7 +616,7 @@
         </w:rPr>
         <w:t xml:space="preserve"> qui visent à établir ou renforcer un </w:t>
       </w:r>
-      <w:hyperlink r:id="rId13" w:history="1">
+      <w:hyperlink r:id="rId14" w:history="1">
         <w:r>
           <w:rPr>
             <w:rStyle w:val="Hyperlink"/>
@@ -819,7 +833,7 @@
         </w:rPr>
         <w:t xml:space="preserve">de </w:t>
       </w:r>
-      <w:hyperlink r:id="rId14" w:history="1">
+      <w:hyperlink r:id="rId15" w:history="1">
         <w:r>
           <w:rPr>
             <w:rStyle w:val="Hyperlink"/>
@@ -1001,152 +1015,174 @@
         <w:rPr>
           <w:rFonts w:cs="Arial"/>
           <w:szCs w:val="22"/>
-          <w:lang w:val="fr-FR"/>
-        </w:rPr>
-        <w:t>Nous encourageons les intéressés au programme d</w:t>
-      </w:r>
+        </w:rPr>
+        <w:t xml:space="preserve">Nous </w:t>
+      </w:r>
+      <w:proofErr w:type="spellStart"/>
       <w:r>
         <w:rPr>
           <w:rFonts w:cs="Arial"/>
           <w:szCs w:val="22"/>
-          <w:lang w:val="fr-FR"/>
-        </w:rPr>
-        <w:t>u BID</w:t>
-      </w:r>
+        </w:rPr>
+        <w:t>encourageons</w:t>
+      </w:r>
+      <w:proofErr w:type="spellEnd"/>
       <w:r>
         <w:rPr>
           <w:rFonts w:cs="Arial"/>
           <w:szCs w:val="22"/>
-          <w:lang w:val="fr-FR"/>
-        </w:rPr>
-        <w:t xml:space="preserve"> à prendre en note </w:t>
-      </w:r>
-      <w:hyperlink r:id="rId15" w:history="1">
+        </w:rPr>
+        <w:t xml:space="preserve"> les </w:t>
+      </w:r>
+      <w:proofErr w:type="spellStart"/>
+      <w:r>
+        <w:rPr>
+          <w:rFonts w:cs="Arial"/>
+          <w:szCs w:val="22"/>
+        </w:rPr>
+        <w:t>intéressés</w:t>
+      </w:r>
+      <w:proofErr w:type="spellEnd"/>
+      <w:r>
+        <w:rPr>
+          <w:rFonts w:cs="Arial"/>
+          <w:szCs w:val="22"/>
+        </w:rPr>
+        <w:t xml:space="preserve"> au </w:t>
+      </w:r>
+      <w:proofErr w:type="spellStart"/>
+      <w:r>
+        <w:rPr>
+          <w:rFonts w:cs="Arial"/>
+          <w:szCs w:val="22"/>
+        </w:rPr>
+        <w:t>programme</w:t>
+      </w:r>
+      <w:proofErr w:type="spellEnd"/>
+      <w:r>
+        <w:rPr>
+          <w:rFonts w:cs="Arial"/>
+          <w:szCs w:val="22"/>
+        </w:rPr>
+        <w:t xml:space="preserve"> du BID à </w:t>
+      </w:r>
+      <w:hyperlink r:id="rId16" w:history="1">
+        <w:proofErr w:type="spellStart"/>
         <w:r>
           <w:rPr>
             <w:rStyle w:val="Hyperlink"/>
             <w:rFonts w:cs="Arial"/>
             <w:szCs w:val="22"/>
-            <w:lang w:val="fr-FR"/>
           </w:rPr>
-          <w:t>cette page</w:t>
+          <w:t>s'inscrire</w:t>
         </w:r>
-      </w:hyperlink>
-      <w:r>
-        <w:rPr>
-          <w:rFonts w:cs="Arial"/>
-          <w:szCs w:val="22"/>
-          <w:lang w:val="fr-FR"/>
-        </w:rPr>
-        <w:t xml:space="preserve">, à s'inscrire pour recevoir nos </w:t>
-      </w:r>
-      <w:hyperlink r:id="rId16" w:history="1">
+        <w:proofErr w:type="spellEnd"/>
         <w:r>
           <w:rPr>
             <w:rStyle w:val="Hyperlink"/>
             <w:rFonts w:cs="Arial"/>
             <w:szCs w:val="22"/>
-            <w:u w:val="none"/>
-            <w:lang w:val="fr-FR"/>
           </w:rPr>
-          <w:t>infolettres en Anglais ici</w:t>
+          <w:t xml:space="preserve"> pour </w:t>
         </w:r>
-      </w:hyperlink>
-      <w:r>
-        <w:rPr>
-          <w:rFonts w:cs="Arial"/>
-          <w:szCs w:val="22"/>
-          <w:lang w:val="fr-FR"/>
-        </w:rPr>
-        <w:t xml:space="preserve"> et </w:t>
-      </w:r>
-      <w:hyperlink r:id="rId17" w:history="1">
+        <w:proofErr w:type="spellStart"/>
         <w:r>
           <w:rPr>
             <w:rStyle w:val="Hyperlink"/>
             <w:rFonts w:cs="Arial"/>
             <w:szCs w:val="22"/>
-            <w:u w:val="none"/>
-            <w:lang w:val="fr-FR"/>
           </w:rPr>
-          <w:t>là</w:t>
+          <w:t>recevoir</w:t>
         </w:r>
-      </w:hyperlink>
-      <w:r>
-        <w:rPr>
-          <w:rFonts w:cs="Arial"/>
-          <w:szCs w:val="22"/>
-          <w:lang w:val="fr-FR"/>
-        </w:rPr>
-        <w:t xml:space="preserve"> et à s'abonner à </w:t>
-      </w:r>
-      <w:hyperlink r:id="rId18" w:history="1">
+        <w:proofErr w:type="spellEnd"/>
         <w:r>
           <w:rPr>
             <w:rStyle w:val="Hyperlink"/>
             <w:rFonts w:cs="Arial"/>
             <w:szCs w:val="22"/>
-            <w:u w:val="none"/>
-            <w:lang w:val="fr-FR"/>
           </w:rPr>
-          <w:t>nos actualités</w:t>
+          <w:t xml:space="preserve"> des </w:t>
         </w:r>
+        <w:proofErr w:type="spellStart"/>
         <w:r>
           <w:rPr>
             <w:rStyle w:val="Hyperlink"/>
             <w:rFonts w:cs="Arial"/>
             <w:szCs w:val="22"/>
-            <w:lang w:val="fr-FR"/>
           </w:rPr>
-          <w:t xml:space="preserve"> </w:t>
+          <w:t>alertes</w:t>
         </w:r>
-      </w:hyperlink>
-      <w:r>
-        <w:rPr>
-          <w:rFonts w:cs="Arial"/>
-          <w:szCs w:val="22"/>
-          <w:lang w:val="fr-FR"/>
-        </w:rPr>
-        <w:t xml:space="preserve">ainsi qu'à </w:t>
-      </w:r>
-      <w:hyperlink r:id="rId19" w:history="1">
+        <w:proofErr w:type="spellEnd"/>
         <w:r>
           <w:rPr>
             <w:rStyle w:val="Hyperlink"/>
             <w:rFonts w:cs="Arial"/>
             <w:szCs w:val="22"/>
-            <w:u w:val="none"/>
-            <w:lang w:val="fr-FR"/>
           </w:rPr>
-          <w:t>nos activités</w:t>
+          <w:t xml:space="preserve"> </w:t>
         </w:r>
+        <w:proofErr w:type="gramStart"/>
         <w:r>
           <w:rPr>
             <w:rStyle w:val="Hyperlink"/>
             <w:rFonts w:cs="Arial"/>
             <w:szCs w:val="22"/>
-            <w:lang w:val="fr-FR"/>
           </w:rPr>
-          <w:t xml:space="preserve"> </w:t>
+          <w:t>et</w:t>
+        </w:r>
+        <w:proofErr w:type="gramEnd"/>
+        <w:r>
+          <w:rPr>
+            <w:rStyle w:val="Hyperlink"/>
+            <w:rFonts w:cs="Arial"/>
+            <w:szCs w:val="22"/>
+          </w:rPr>
+          <w:t xml:space="preserve"> des </w:t>
+        </w:r>
+        <w:proofErr w:type="spellStart"/>
+        <w:r>
+          <w:rPr>
+            <w:rStyle w:val="Hyperlink"/>
+            <w:rFonts w:cs="Arial"/>
+            <w:szCs w:val="22"/>
+          </w:rPr>
+          <w:t>mises</w:t>
+        </w:r>
+        <w:proofErr w:type="spellEnd"/>
+        <w:r>
+          <w:rPr>
+            <w:rStyle w:val="Hyperlink"/>
+            <w:rFonts w:cs="Arial"/>
+            <w:szCs w:val="22"/>
+          </w:rPr>
+          <w:t xml:space="preserve"> à jour</w:t>
         </w:r>
       </w:hyperlink>
       <w:r>
         <w:rPr>
           <w:rFonts w:cs="Arial"/>
           <w:szCs w:val="22"/>
-          <w:lang w:val="fr-FR"/>
-        </w:rPr>
-        <w:t>afin d'assurer la réception des mises à jour en temps opportun.</w:t>
-      </w:r>
-    </w:p>
-    <w:p>
-      <w:pPr>
+        </w:rPr>
+        <w:t xml:space="preserve"> (en </w:t>
+      </w:r>
+      <w:proofErr w:type="spellStart"/>
+      <w:r>
         <w:rPr>
           <w:rFonts w:cs="Arial"/>
           <w:szCs w:val="22"/>
-          <w:lang w:val="fr-FR"/>
-        </w:rPr>
-      </w:pPr>
+        </w:rPr>
+        <w:t>Anglais</w:t>
+      </w:r>
+      <w:proofErr w:type="spellEnd"/>
+      <w:r>
+        <w:rPr>
+          <w:rFonts w:cs="Arial"/>
+          <w:szCs w:val="22"/>
+        </w:rPr>
+        <w:t>).</w:t>
+      </w:r>
+      <w:bookmarkStart w:id="0" w:name="_GoBack"/>
+      <w:bookmarkEnd w:id="0"/>
     </w:p>
     <w:tbl>
       <w:tblPr>
@@ -1436,12 +1472,11 @@
         <w:rPr>
           <w:b/>
           <w:noProof/>
-          <w:lang w:val="en-GB" w:eastAsia="en-GB"/>
         </w:rPr>
         <mc:AlternateContent>
           <mc:Choice Requires="wps">
             <w:drawing>
-              <wp:anchor distT="0" distB="0" distL="114300" distR="114300" simplePos="0" relativeHeight="251659264" behindDoc="0" locked="0" layoutInCell="1" allowOverlap="1" wp14:anchorId="0BF6C958" wp14:editId="1596E8D2">
+              <wp:anchor distT="0" distB="0" distL="114300" distR="114300" simplePos="0" relativeHeight="251659264" behindDoc="0" locked="0" layoutInCell="1" allowOverlap="1" wp14:anchorId="62EC8A37" wp14:editId="277F5E29">
                 <wp:simplePos x="0" y="0"/>
                 <wp:positionH relativeFrom="column">
                   <wp:posOffset>476250</wp:posOffset>
@@ -1481,7 +1516,7 @@
                         <a:effectLst/>
                         <a:extLst>
                           <a:ext uri="{C572A759-6A51-4108-AA02-DFA0A04FC94B}">
-                            <ma14:wrappingTextBoxFlag xmlns="" xmlns:ma14="http://schemas.microsoft.com/office/mac/drawingml/2011/main" xmlns:w="http://schemas.openxmlformats.org/wordprocessingml/2006/main" xmlns:w10="urn:schemas-microsoft-com:office:word" xmlns:v="urn:schemas-microsoft-com:vml" xmlns:o="urn:schemas-microsoft-com:office:office"/>
+                            <ma14:wrappingTextBoxFlag xmlns:ma14="http://schemas.microsoft.com/office/mac/drawingml/2011/main"/>
                           </a:ext>
                         </a:extLst>
                       </wps:spPr>
@@ -1522,7 +1557,7 @@
               </wp:anchor>
             </w:drawing>
           </mc:Choice>
-          <mc:Fallback>
+          <mc:Fallback xmlns:w16se="http://schemas.microsoft.com/office/word/2015/wordml/symex" xmlns:w15="http://schemas.microsoft.com/office/word/2012/wordml" xmlns:cx2="http://schemas.microsoft.com/office/drawing/2015/10/21/chartex" xmlns:cx1="http://schemas.microsoft.com/office/drawing/2015/9/8/chartex" xmlns:cx="http://schemas.microsoft.com/office/drawing/2014/chartex">
             <w:pict>
               <v:shapetype w14:anchorId="0BF6C958" id="_x0000_t202" coordsize="21600,21600" o:spt="202" path="m,l,21600r21600,l21600,xe">
                 <v:stroke joinstyle="miter"/>
@@ -1626,12 +1661,11 @@
       <w:r>
         <w:rPr>
           <w:noProof/>
-          <w:lang w:val="en-GB" w:eastAsia="en-GB"/>
         </w:rPr>
         <mc:AlternateContent>
           <mc:Choice Requires="wps">
             <w:drawing>
-              <wp:anchor distT="0" distB="0" distL="114300" distR="114300" simplePos="0" relativeHeight="251661312" behindDoc="0" locked="0" layoutInCell="1" allowOverlap="1" wp14:anchorId="596E8E70" wp14:editId="015B49D7">
+              <wp:anchor distT="0" distB="0" distL="114300" distR="114300" simplePos="0" relativeHeight="251661312" behindDoc="0" locked="0" layoutInCell="1" allowOverlap="1" wp14:anchorId="5C4C203D" wp14:editId="6F7D99BA">
                 <wp:simplePos x="0" y="0"/>
                 <wp:positionH relativeFrom="column">
                   <wp:posOffset>476250</wp:posOffset>
@@ -1671,7 +1705,7 @@
                         <a:effectLst/>
                         <a:extLst>
                           <a:ext uri="{C572A759-6A51-4108-AA02-DFA0A04FC94B}">
-                            <ma14:wrappingTextBoxFlag xmlns="" xmlns:ma14="http://schemas.microsoft.com/office/mac/drawingml/2011/main" xmlns:w="http://schemas.openxmlformats.org/wordprocessingml/2006/main" xmlns:w10="urn:schemas-microsoft-com:office:word" xmlns:v="urn:schemas-microsoft-com:vml" xmlns:o="urn:schemas-microsoft-com:office:office"/>
+                            <ma14:wrappingTextBoxFlag xmlns:ma14="http://schemas.microsoft.com/office/mac/drawingml/2011/main"/>
                           </a:ext>
                         </a:extLst>
                       </wps:spPr>
@@ -1732,7 +1766,7 @@
               </wp:anchor>
             </w:drawing>
           </mc:Choice>
-          <mc:Fallback>
+          <mc:Fallback xmlns:w16se="http://schemas.microsoft.com/office/word/2015/wordml/symex" xmlns:w15="http://schemas.microsoft.com/office/word/2012/wordml" xmlns:cx2="http://schemas.microsoft.com/office/drawing/2015/10/21/chartex" xmlns:cx1="http://schemas.microsoft.com/office/drawing/2015/9/8/chartex" xmlns:cx="http://schemas.microsoft.com/office/drawing/2014/chartex">
             <w:pict>
               <v:shape w14:anchorId="596E8E70" id="Text Box 4" o:spid="_x0000_s1027" type="#_x0000_t202" style="position:absolute;margin-left:37.5pt;margin-top:.8pt;width:412.5pt;height:17.25pt;z-index:251661312;visibility:visible;mso-wrap-style:square;mso-width-percent:0;mso-height-percent:0;mso-wrap-distance-left:9pt;mso-wrap-distance-top:0;mso-wrap-distance-right:9pt;mso-wrap-distance-bottom:0;mso-position-horizontal:absolute;mso-position-horizontal-relative:text;mso-position-vertical:absolute;mso-position-vertical-relative:text;mso-width-percent:0;mso-height-percent:0;mso-width-relative:margin;mso-height-relative:page;v-text-anchor:top" o:gfxdata="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" filled="f" strokecolor="#d8d8d8 [2732]">
                 <v:path arrowok="t"/>
@@ -1779,12 +1813,11 @@
         <w:rPr>
           <w:b/>
           <w:noProof/>
-          <w:lang w:val="en-GB" w:eastAsia="en-GB"/>
         </w:rPr>
         <mc:AlternateContent>
           <mc:Choice Requires="wps">
             <w:drawing>
-              <wp:anchor distT="0" distB="0" distL="114300" distR="114300" simplePos="0" relativeHeight="251663360" behindDoc="0" locked="0" layoutInCell="1" allowOverlap="1" wp14:anchorId="262C66D8" wp14:editId="1072269E">
+              <wp:anchor distT="0" distB="0" distL="114300" distR="114300" simplePos="0" relativeHeight="251663360" behindDoc="0" locked="0" layoutInCell="1" allowOverlap="1" wp14:anchorId="407F5F0B" wp14:editId="716E072E">
                 <wp:simplePos x="0" y="0"/>
                 <wp:positionH relativeFrom="column">
                   <wp:posOffset>476250</wp:posOffset>
@@ -1824,7 +1857,7 @@
                         <a:effectLst/>
                         <a:extLst>
                           <a:ext uri="{C572A759-6A51-4108-AA02-DFA0A04FC94B}">
-                            <ma14:wrappingTextBoxFlag xmlns="" xmlns:ma14="http://schemas.microsoft.com/office/mac/drawingml/2011/main" xmlns:w="http://schemas.openxmlformats.org/wordprocessingml/2006/main" xmlns:w10="urn:schemas-microsoft-com:office:word" xmlns:v="urn:schemas-microsoft-com:vml" xmlns:o="urn:schemas-microsoft-com:office:office"/>
+                            <ma14:wrappingTextBoxFlag xmlns:ma14="http://schemas.microsoft.com/office/mac/drawingml/2011/main"/>
                           </a:ext>
                         </a:extLst>
                       </wps:spPr>
@@ -1865,7 +1898,7 @@
               </wp:anchor>
             </w:drawing>
           </mc:Choice>
-          <mc:Fallback>
+          <mc:Fallback xmlns:w16se="http://schemas.microsoft.com/office/word/2015/wordml/symex" xmlns:w15="http://schemas.microsoft.com/office/word/2012/wordml" xmlns:cx2="http://schemas.microsoft.com/office/drawing/2015/10/21/chartex" xmlns:cx1="http://schemas.microsoft.com/office/drawing/2015/9/8/chartex" xmlns:cx="http://schemas.microsoft.com/office/drawing/2014/chartex">
             <w:pict>
               <v:shape w14:anchorId="262C66D8" id="Text Box 5" o:spid="_x0000_s1028" type="#_x0000_t202" style="position:absolute;margin-left:37.5pt;margin-top:23.6pt;width:412.5pt;height:18pt;z-index:251663360;visibility:visible;mso-wrap-style:square;mso-width-percent:0;mso-height-percent:0;mso-wrap-distance-left:9pt;mso-wrap-distance-top:0;mso-wrap-distance-right:9pt;mso-wrap-distance-bottom:0;mso-position-horizontal:absolute;mso-position-horizontal-relative:text;mso-position-vertical:absolute;mso-position-vertical-relative:text;mso-width-percent:0;mso-height-percent:0;mso-width-relative:margin;mso-height-relative:page;v-text-anchor:top" o:gfxdata="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" filled="f" strokecolor="#d8d8d8 [2732]">
                 <v:path arrowok="t"/>
@@ -1949,12 +1982,11 @@
       <w:r>
         <w:rPr>
           <w:noProof/>
-          <w:lang w:val="en-GB" w:eastAsia="en-GB"/>
         </w:rPr>
         <mc:AlternateContent>
           <mc:Choice Requires="wps">
             <w:drawing>
-              <wp:anchor distT="0" distB="0" distL="114300" distR="114300" simplePos="0" relativeHeight="251665408" behindDoc="0" locked="0" layoutInCell="1" allowOverlap="1" wp14:anchorId="06403895" wp14:editId="68C7584C">
+              <wp:anchor distT="0" distB="0" distL="114300" distR="114300" simplePos="0" relativeHeight="251665408" behindDoc="0" locked="0" layoutInCell="1" allowOverlap="1" wp14:anchorId="251655EA" wp14:editId="64EAC28E">
                 <wp:simplePos x="0" y="0"/>
                 <wp:positionH relativeFrom="column">
                   <wp:posOffset>476250</wp:posOffset>
@@ -1994,7 +2026,7 @@
                         <a:effectLst/>
                         <a:extLst>
                           <a:ext uri="{C572A759-6A51-4108-AA02-DFA0A04FC94B}">
-                            <ma14:wrappingTextBoxFlag xmlns="" xmlns:ma14="http://schemas.microsoft.com/office/mac/drawingml/2011/main" xmlns:w="http://schemas.openxmlformats.org/wordprocessingml/2006/main" xmlns:w10="urn:schemas-microsoft-com:office:word" xmlns:v="urn:schemas-microsoft-com:vml" xmlns:o="urn:schemas-microsoft-com:office:office"/>
+                            <ma14:wrappingTextBoxFlag xmlns:ma14="http://schemas.microsoft.com/office/mac/drawingml/2011/main"/>
                           </a:ext>
                         </a:extLst>
                       </wps:spPr>
@@ -2035,7 +2067,7 @@
               </wp:anchor>
             </w:drawing>
           </mc:Choice>
-          <mc:Fallback>
+          <mc:Fallback xmlns:w16se="http://schemas.microsoft.com/office/word/2015/wordml/symex" xmlns:w15="http://schemas.microsoft.com/office/word/2012/wordml" xmlns:cx2="http://schemas.microsoft.com/office/drawing/2015/10/21/chartex" xmlns:cx1="http://schemas.microsoft.com/office/drawing/2015/9/8/chartex" xmlns:cx="http://schemas.microsoft.com/office/drawing/2014/chartex">
             <w:pict>
               <v:shape w14:anchorId="06403895" id="_x0000_s1029" type="#_x0000_t202" style="position:absolute;margin-left:37.5pt;margin-top:2.9pt;width:412.5pt;height:18pt;z-index:251665408;visibility:visible;mso-wrap-style:square;mso-width-percent:0;mso-height-percent:0;mso-wrap-distance-left:9pt;mso-wrap-distance-top:0;mso-wrap-distance-right:9pt;mso-wrap-distance-bottom:0;mso-position-horizontal:absolute;mso-position-horizontal-relative:text;mso-position-vertical:absolute;mso-position-vertical-relative:text;mso-width-percent:0;mso-height-percent:0;mso-width-relative:margin;mso-height-relative:page;v-text-anchor:top" o:gfxdata="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" filled="f" strokecolor="#d8d8d8 [2732]">
                 <v:path arrowok="t"/>
@@ -2090,12 +2122,11 @@
       <w:r>
         <w:rPr>
           <w:noProof/>
-          <w:lang w:val="en-GB" w:eastAsia="en-GB"/>
         </w:rPr>
         <mc:AlternateContent>
           <mc:Choice Requires="wps">
             <w:drawing>
-              <wp:anchor distT="0" distB="0" distL="114300" distR="114300" simplePos="0" relativeHeight="251667456" behindDoc="0" locked="0" layoutInCell="1" allowOverlap="1" wp14:anchorId="42934B97" wp14:editId="27C7B846">
+              <wp:anchor distT="0" distB="0" distL="114300" distR="114300" simplePos="0" relativeHeight="251667456" behindDoc="0" locked="0" layoutInCell="1" allowOverlap="1" wp14:anchorId="1D36A58B" wp14:editId="547984CF">
                 <wp:simplePos x="0" y="0"/>
                 <wp:positionH relativeFrom="column">
                   <wp:posOffset>476250</wp:posOffset>
@@ -2135,7 +2166,7 @@
                         <a:effectLst/>
                         <a:extLst>
                           <a:ext uri="{C572A759-6A51-4108-AA02-DFA0A04FC94B}">
-                            <ma14:wrappingTextBoxFlag xmlns="" xmlns:ma14="http://schemas.microsoft.com/office/mac/drawingml/2011/main" xmlns:w="http://schemas.openxmlformats.org/wordprocessingml/2006/main" xmlns:w10="urn:schemas-microsoft-com:office:word" xmlns:v="urn:schemas-microsoft-com:vml" xmlns:o="urn:schemas-microsoft-com:office:office"/>
+                            <ma14:wrappingTextBoxFlag xmlns:ma14="http://schemas.microsoft.com/office/mac/drawingml/2011/main"/>
                           </a:ext>
                         </a:extLst>
                       </wps:spPr>
@@ -2196,7 +2227,7 @@
               </wp:anchor>
             </w:drawing>
           </mc:Choice>
-          <mc:Fallback>
+          <mc:Fallback xmlns:w16se="http://schemas.microsoft.com/office/word/2015/wordml/symex" xmlns:w15="http://schemas.microsoft.com/office/word/2012/wordml" xmlns:cx2="http://schemas.microsoft.com/office/drawing/2015/10/21/chartex" xmlns:cx1="http://schemas.microsoft.com/office/drawing/2015/9/8/chartex" xmlns:cx="http://schemas.microsoft.com/office/drawing/2014/chartex">
             <w:pict>
               <v:shape w14:anchorId="42934B97" id="_x0000_s1030" type="#_x0000_t202" style="position:absolute;margin-left:37.5pt;margin-top:2.9pt;width:412.5pt;height:20.25pt;z-index:251667456;visibility:visible;mso-wrap-style:square;mso-width-percent:0;mso-height-percent:0;mso-wrap-distance-left:9pt;mso-wrap-distance-top:0;mso-wrap-distance-right:9pt;mso-wrap-distance-bottom:0;mso-position-horizontal:absolute;mso-position-horizontal-relative:text;mso-position-vertical:absolute;mso-position-vertical-relative:text;mso-width-percent:0;mso-height-percent:0;mso-width-relative:margin;mso-height-relative:page;v-text-anchor:top" o:gfxdata="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" filled="f" strokecolor="#d8d8d8 [2732]">
                 <v:path arrowok="t"/>
@@ -2293,12 +2324,11 @@
         <w:rPr>
           <w:b/>
           <w:noProof/>
-          <w:lang w:val="en-GB" w:eastAsia="en-GB"/>
         </w:rPr>
         <mc:AlternateContent>
           <mc:Choice Requires="wps">
             <w:drawing>
-              <wp:anchor distT="0" distB="0" distL="114300" distR="114300" simplePos="0" relativeHeight="251669504" behindDoc="0" locked="0" layoutInCell="1" allowOverlap="1" wp14:anchorId="33F515CB" wp14:editId="5C51E7B5">
+              <wp:anchor distT="0" distB="0" distL="114300" distR="114300" simplePos="0" relativeHeight="251669504" behindDoc="0" locked="0" layoutInCell="1" allowOverlap="1" wp14:anchorId="54E8E5B2" wp14:editId="05C0B81B">
                 <wp:simplePos x="0" y="0"/>
                 <wp:positionH relativeFrom="column">
                   <wp:posOffset>476250</wp:posOffset>
@@ -2338,7 +2368,7 @@
                         <a:effectLst/>
                         <a:extLst>
                           <a:ext uri="{C572A759-6A51-4108-AA02-DFA0A04FC94B}">
-                            <ma14:wrappingTextBoxFlag xmlns="" xmlns:ma14="http://schemas.microsoft.com/office/mac/drawingml/2011/main" xmlns:w="http://schemas.openxmlformats.org/wordprocessingml/2006/main" xmlns:w10="urn:schemas-microsoft-com:office:word" xmlns:v="urn:schemas-microsoft-com:vml" xmlns:o="urn:schemas-microsoft-com:office:office"/>
+                            <ma14:wrappingTextBoxFlag xmlns:ma14="http://schemas.microsoft.com/office/mac/drawingml/2011/main"/>
                           </a:ext>
                         </a:extLst>
                       </wps:spPr>
@@ -2379,7 +2409,7 @@
               </wp:anchor>
             </w:drawing>
           </mc:Choice>
-          <mc:Fallback>
+          <mc:Fallback xmlns:w16se="http://schemas.microsoft.com/office/word/2015/wordml/symex" xmlns:w15="http://schemas.microsoft.com/office/word/2012/wordml" xmlns:cx2="http://schemas.microsoft.com/office/drawing/2015/10/21/chartex" xmlns:cx1="http://schemas.microsoft.com/office/drawing/2015/9/8/chartex" xmlns:cx="http://schemas.microsoft.com/office/drawing/2014/chartex">
             <w:pict>
               <v:shape w14:anchorId="33F515CB" id="_x0000_s1031" type="#_x0000_t202" style="position:absolute;margin-left:37.5pt;margin-top:21.3pt;width:412.5pt;height:18pt;z-index:251669504;visibility:visible;mso-wrap-style:square;mso-width-percent:0;mso-height-percent:0;mso-wrap-distance-left:9pt;mso-wrap-distance-top:0;mso-wrap-distance-right:9pt;mso-wrap-distance-bottom:0;mso-position-horizontal:absolute;mso-position-horizontal-relative:text;mso-position-vertical:absolute;mso-position-vertical-relative:text;mso-width-percent:0;mso-height-percent:0;mso-width-relative:margin;mso-height-relative:page;v-text-anchor:top" o:gfxdata="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" filled="f" strokecolor="#d8d8d8 [2732]">
                 <v:path arrowok="t"/>
@@ -3938,6 +3968,7 @@
               </w:rPr>
               <w:t>-</w:t>
             </w:r>
+            <w:proofErr w:type="spellStart"/>
             <w:r>
               <w:rPr>
                 <w:rFonts w:eastAsia="Times New Roman" w:cs="Arial"/>
@@ -3947,6 +3978,7 @@
               </w:rPr>
               <w:t>t’elle</w:t>
             </w:r>
+            <w:proofErr w:type="spellEnd"/>
             <w:r>
               <w:rPr>
                 <w:rFonts w:eastAsia="Times New Roman" w:cs="Arial"/>
@@ -7120,10 +7152,10 @@
       </w:r>
     </w:p>
     <w:sectPr>
-      <w:headerReference w:type="default" r:id="rId20"/>
-      <w:footerReference w:type="default" r:id="rId21"/>
-      <w:headerReference w:type="first" r:id="rId22"/>
-      <w:footerReference w:type="first" r:id="rId23"/>
+      <w:headerReference w:type="default" r:id="rId17"/>
+      <w:footerReference w:type="default" r:id="rId18"/>
+      <w:headerReference w:type="first" r:id="rId19"/>
+      <w:footerReference w:type="first" r:id="rId20"/>
       <w:type w:val="continuous"/>
       <w:pgSz w:w="11900" w:h="16840"/>
       <w:pgMar w:top="1440" w:right="1440" w:bottom="1440" w:left="1440" w:header="708" w:footer="708" w:gutter="0"/>
@@ -7136,7 +7168,7 @@
 </file>
 
 <file path=word/endnotes.xml><?xml version="1.0" encoding="utf-8"?>
-<w:endnotes xmlns:wpc="http://schemas.microsoft.com/office/word/2010/wordprocessingCanvas" xmlns:cx="http://schemas.microsoft.com/office/drawing/2014/chartex" xmlns:cx1="http://schemas.microsoft.com/office/drawing/2015/9/8/chartex" xmlns:cx2="http://schemas.microsoft.com/office/drawing/2015/10/21/chartex" xmlns:mc="http://schemas.openxmlformats.org/markup-compatibility/2006" xmlns:o="urn:schemas-microsoft-com:office:office" xmlns:r="http://schemas.openxmlformats.org/officeDocument/2006/relationships" xmlns:m="http://schemas.openxmlformats.org/officeDocument/2006/math" xmlns:v="urn:schemas-microsoft-com:vml" xmlns:wp14="http://schemas.microsoft.com/office/word/2010/wordprocessingDrawing" xmlns:wp="http://schemas.openxmlformats.org/drawingml/2006/wordprocessingDrawing" xmlns:w10="urn:schemas-microsoft-com:office:word" xmlns:w="http://schemas.openxmlformats.org/wordprocessingml/2006/main" xmlns:w14="http://schemas.microsoft.com/office/word/2010/wordml" xmlns:w15="http://schemas.microsoft.com/office/word/2012/wordml" xmlns:w16se="http://schemas.microsoft.com/office/word/2015/wordml/symex" xmlns:wpg="http://schemas.microsoft.com/office/word/2010/wordprocessingGroup" xmlns:wpi="http://schemas.microsoft.com/office/word/2010/wordprocessingInk" xmlns:wne="http://schemas.microsoft.com/office/word/2006/wordml" xmlns:wps="http://schemas.microsoft.com/office/word/2010/wordprocessingShape" mc:Ignorable="w14 w15 w16se wp14">
+<w:endnotes xmlns:wpc="http://schemas.microsoft.com/office/word/2010/wordprocessingCanvas" xmlns:mo="http://schemas.microsoft.com/office/mac/office/2008/main" xmlns:mc="http://schemas.openxmlformats.org/markup-compatibility/2006" xmlns:mv="urn:schemas-microsoft-com:mac:vml" xmlns:o="urn:schemas-microsoft-com:office:office" xmlns:r="http://schemas.openxmlformats.org/officeDocument/2006/relationships" xmlns:m="http://schemas.openxmlformats.org/officeDocument/2006/math" xmlns:v="urn:schemas-microsoft-com:vml" xmlns:wp14="http://schemas.microsoft.com/office/word/2010/wordprocessingDrawing" xmlns:wp="http://schemas.openxmlformats.org/drawingml/2006/wordprocessingDrawing" xmlns:w10="urn:schemas-microsoft-com:office:word" xmlns:w="http://schemas.openxmlformats.org/wordprocessingml/2006/main" xmlns:w14="http://schemas.microsoft.com/office/word/2010/wordml" xmlns:wpg="http://schemas.microsoft.com/office/word/2010/wordprocessingGroup" xmlns:wpi="http://schemas.microsoft.com/office/word/2010/wordprocessingInk" xmlns:wne="http://schemas.microsoft.com/office/word/2006/wordml" xmlns:wps="http://schemas.microsoft.com/office/word/2010/wordprocessingShape" mc:Ignorable="w14 wp14">
   <w:endnote w:type="separator" w:id="-1">
     <w:p>
       <w:pPr>
@@ -7161,7 +7193,7 @@
 </file>
 
 <file path=word/footer1.xml><?xml version="1.0" encoding="utf-8"?>
-<w:ftr xmlns:wpc="http://schemas.microsoft.com/office/word/2010/wordprocessingCanvas" xmlns:cx="http://schemas.microsoft.com/office/drawing/2014/chartex" xmlns:cx1="http://schemas.microsoft.com/office/drawing/2015/9/8/chartex" xmlns:cx2="http://schemas.microsoft.com/office/drawing/2015/10/21/chartex" xmlns:mc="http://schemas.openxmlformats.org/markup-compatibility/2006" xmlns:o="urn:schemas-microsoft-com:office:office" xmlns:r="http://schemas.openxmlformats.org/officeDocument/2006/relationships" xmlns:m="http://schemas.openxmlformats.org/officeDocument/2006/math" xmlns:v="urn:schemas-microsoft-com:vml" xmlns:wp14="http://schemas.microsoft.com/office/word/2010/wordprocessingDrawing" xmlns:wp="http://schemas.openxmlformats.org/drawingml/2006/wordprocessingDrawing" xmlns:w10="urn:schemas-microsoft-com:office:word" xmlns:w="http://schemas.openxmlformats.org/wordprocessingml/2006/main" xmlns:w14="http://schemas.microsoft.com/office/word/2010/wordml" xmlns:w15="http://schemas.microsoft.com/office/word/2012/wordml" xmlns:w16se="http://schemas.microsoft.com/office/word/2015/wordml/symex" xmlns:wpg="http://schemas.microsoft.com/office/word/2010/wordprocessingGroup" xmlns:wpi="http://schemas.microsoft.com/office/word/2010/wordprocessingInk" xmlns:wne="http://schemas.microsoft.com/office/word/2006/wordml" xmlns:wps="http://schemas.microsoft.com/office/word/2010/wordprocessingShape" mc:Ignorable="w14 w15 w16se wp14">
+<w:ftr xmlns:wpc="http://schemas.microsoft.com/office/word/2010/wordprocessingCanvas" xmlns:mo="http://schemas.microsoft.com/office/mac/office/2008/main" xmlns:mc="http://schemas.openxmlformats.org/markup-compatibility/2006" xmlns:mv="urn:schemas-microsoft-com:mac:vml" xmlns:o="urn:schemas-microsoft-com:office:office" xmlns:r="http://schemas.openxmlformats.org/officeDocument/2006/relationships" xmlns:m="http://schemas.openxmlformats.org/officeDocument/2006/math" xmlns:v="urn:schemas-microsoft-com:vml" xmlns:wp14="http://schemas.microsoft.com/office/word/2010/wordprocessingDrawing" xmlns:wp="http://schemas.openxmlformats.org/drawingml/2006/wordprocessingDrawing" xmlns:w10="urn:schemas-microsoft-com:office:word" xmlns:w="http://schemas.openxmlformats.org/wordprocessingml/2006/main" xmlns:w14="http://schemas.microsoft.com/office/word/2010/wordml" xmlns:wpg="http://schemas.microsoft.com/office/word/2010/wordprocessingGroup" xmlns:wpi="http://schemas.microsoft.com/office/word/2010/wordprocessingInk" xmlns:wne="http://schemas.microsoft.com/office/word/2006/wordml" xmlns:wps="http://schemas.microsoft.com/office/word/2010/wordprocessingShape" mc:Ignorable="w14 wp14">
   <w:p>
     <w:pPr>
       <w:pStyle w:val="Footer"/>
@@ -7211,7 +7243,7 @@
         <w:color w:val="7F7F7F" w:themeColor="text1" w:themeTint="80"/>
         <w:sz w:val="18"/>
       </w:rPr>
-      <w:t>2</w:t>
+      <w:t>8</w:t>
     </w:r>
     <w:r>
       <w:rPr>
@@ -7291,7 +7323,7 @@
 </file>
 
 <file path=word/footer2.xml><?xml version="1.0" encoding="utf-8"?>
-<w:ftr xmlns:wpc="http://schemas.microsoft.com/office/word/2010/wordprocessingCanvas" xmlns:cx="http://schemas.microsoft.com/office/drawing/2014/chartex" xmlns:cx1="http://schemas.microsoft.com/office/drawing/2015/9/8/chartex" xmlns:cx2="http://schemas.microsoft.com/office/drawing/2015/10/21/chartex" xmlns:mc="http://schemas.openxmlformats.org/markup-compatibility/2006" xmlns:o="urn:schemas-microsoft-com:office:office" xmlns:r="http://schemas.openxmlformats.org/officeDocument/2006/relationships" xmlns:m="http://schemas.openxmlformats.org/officeDocument/2006/math" xmlns:v="urn:schemas-microsoft-com:vml" xmlns:wp14="http://schemas.microsoft.com/office/word/2010/wordprocessingDrawing" xmlns:wp="http://schemas.openxmlformats.org/drawingml/2006/wordprocessingDrawing" xmlns:w10="urn:schemas-microsoft-com:office:word" xmlns:w="http://schemas.openxmlformats.org/wordprocessingml/2006/main" xmlns:w14="http://schemas.microsoft.com/office/word/2010/wordml" xmlns:w15="http://schemas.microsoft.com/office/word/2012/wordml" xmlns:w16se="http://schemas.microsoft.com/office/word/2015/wordml/symex" xmlns:wpg="http://schemas.microsoft.com/office/word/2010/wordprocessingGroup" xmlns:wpi="http://schemas.microsoft.com/office/word/2010/wordprocessingInk" xmlns:wne="http://schemas.microsoft.com/office/word/2006/wordml" xmlns:wps="http://schemas.microsoft.com/office/word/2010/wordprocessingShape" mc:Ignorable="w14 w15 w16se wp14">
+<w:ftr xmlns:wpc="http://schemas.microsoft.com/office/word/2010/wordprocessingCanvas" xmlns:mo="http://schemas.microsoft.com/office/mac/office/2008/main" xmlns:mc="http://schemas.openxmlformats.org/markup-compatibility/2006" xmlns:mv="urn:schemas-microsoft-com:mac:vml" xmlns:o="urn:schemas-microsoft-com:office:office" xmlns:r="http://schemas.openxmlformats.org/officeDocument/2006/relationships" xmlns:m="http://schemas.openxmlformats.org/officeDocument/2006/math" xmlns:v="urn:schemas-microsoft-com:vml" xmlns:wp14="http://schemas.microsoft.com/office/word/2010/wordprocessingDrawing" xmlns:wp="http://schemas.openxmlformats.org/drawingml/2006/wordprocessingDrawing" xmlns:w10="urn:schemas-microsoft-com:office:word" xmlns:w="http://schemas.openxmlformats.org/wordprocessingml/2006/main" xmlns:w14="http://schemas.microsoft.com/office/word/2010/wordml" xmlns:wpg="http://schemas.microsoft.com/office/word/2010/wordprocessingGroup" xmlns:wpi="http://schemas.microsoft.com/office/word/2010/wordprocessingInk" xmlns:wne="http://schemas.microsoft.com/office/word/2006/wordml" xmlns:wps="http://schemas.microsoft.com/office/word/2010/wordprocessingShape" mc:Ignorable="w14 wp14">
   <w:p>
     <w:pPr>
       <w:pStyle w:val="Footer"/>
@@ -7390,7 +7422,7 @@
         <w:color w:val="7F7F7F" w:themeColor="text1" w:themeTint="80"/>
         <w:sz w:val="18"/>
       </w:rPr>
-      <w:t>9</w:t>
+      <w:t>1</w:t>
     </w:r>
     <w:r>
       <w:rPr>
@@ -7405,7 +7437,7 @@
 </file>
 
 <file path=word/footnotes.xml><?xml version="1.0" encoding="utf-8"?>
-<w:footnotes xmlns:wpc="http://schemas.microsoft.com/office/word/2010/wordprocessingCanvas" xmlns:cx="http://schemas.microsoft.com/office/drawing/2014/chartex" xmlns:cx1="http://schemas.microsoft.com/office/drawing/2015/9/8/chartex" xmlns:cx2="http://schemas.microsoft.com/office/drawing/2015/10/21/chartex" xmlns:mc="http://schemas.openxmlformats.org/markup-compatibility/2006" xmlns:o="urn:schemas-microsoft-com:office:office" xmlns:r="http://schemas.openxmlformats.org/officeDocument/2006/relationships" xmlns:m="http://schemas.openxmlformats.org/officeDocument/2006/math" xmlns:v="urn:schemas-microsoft-com:vml" xmlns:wp14="http://schemas.microsoft.com/office/word/2010/wordprocessingDrawing" xmlns:wp="http://schemas.openxmlformats.org/drawingml/2006/wordprocessingDrawing" xmlns:w10="urn:schemas-microsoft-com:office:word" xmlns:w="http://schemas.openxmlformats.org/wordprocessingml/2006/main" xmlns:w14="http://schemas.microsoft.com/office/word/2010/wordml" xmlns:w15="http://schemas.microsoft.com/office/word/2012/wordml" xmlns:w16se="http://schemas.microsoft.com/office/word/2015/wordml/symex" xmlns:wpg="http://schemas.microsoft.com/office/word/2010/wordprocessingGroup" xmlns:wpi="http://schemas.microsoft.com/office/word/2010/wordprocessingInk" xmlns:wne="http://schemas.microsoft.com/office/word/2006/wordml" xmlns:wps="http://schemas.microsoft.com/office/word/2010/wordprocessingShape" mc:Ignorable="w14 w15 w16se wp14">
+<w:footnotes xmlns:wpc="http://schemas.microsoft.com/office/word/2010/wordprocessingCanvas" xmlns:mo="http://schemas.microsoft.com/office/mac/office/2008/main" xmlns:mc="http://schemas.openxmlformats.org/markup-compatibility/2006" xmlns:mv="urn:schemas-microsoft-com:mac:vml" xmlns:o="urn:schemas-microsoft-com:office:office" xmlns:r="http://schemas.openxmlformats.org/officeDocument/2006/relationships" xmlns:m="http://schemas.openxmlformats.org/officeDocument/2006/math" xmlns:v="urn:schemas-microsoft-com:vml" xmlns:wp14="http://schemas.microsoft.com/office/word/2010/wordprocessingDrawing" xmlns:wp="http://schemas.openxmlformats.org/drawingml/2006/wordprocessingDrawing" xmlns:w10="urn:schemas-microsoft-com:office:word" xmlns:w="http://schemas.openxmlformats.org/wordprocessingml/2006/main" xmlns:w14="http://schemas.microsoft.com/office/word/2010/wordml" xmlns:wpg="http://schemas.microsoft.com/office/word/2010/wordprocessingGroup" xmlns:wpi="http://schemas.microsoft.com/office/word/2010/wordprocessingInk" xmlns:wne="http://schemas.microsoft.com/office/word/2006/wordml" xmlns:wps="http://schemas.microsoft.com/office/word/2010/wordprocessingShape" mc:Ignorable="w14 wp14">
   <w:footnote w:type="separator" w:id="-1">
     <w:p>
       <w:pPr>
@@ -7515,7 +7547,7 @@
 </file>
 
 <file path=word/header1.xml><?xml version="1.0" encoding="utf-8"?>
-<w:hdr xmlns:wpc="http://schemas.microsoft.com/office/word/2010/wordprocessingCanvas" xmlns:cx="http://schemas.microsoft.com/office/drawing/2014/chartex" xmlns:cx1="http://schemas.microsoft.com/office/drawing/2015/9/8/chartex" xmlns:cx2="http://schemas.microsoft.com/office/drawing/2015/10/21/chartex" xmlns:mc="http://schemas.openxmlformats.org/markup-compatibility/2006" xmlns:o="urn:schemas-microsoft-com:office:office" xmlns:r="http://schemas.openxmlformats.org/officeDocument/2006/relationships" xmlns:m="http://schemas.openxmlformats.org/officeDocument/2006/math" xmlns:v="urn:schemas-microsoft-com:vml" xmlns:wp14="http://schemas.microsoft.com/office/word/2010/wordprocessingDrawing" xmlns:wp="http://schemas.openxmlformats.org/drawingml/2006/wordprocessingDrawing" xmlns:w10="urn:schemas-microsoft-com:office:word" xmlns:w="http://schemas.openxmlformats.org/wordprocessingml/2006/main" xmlns:w14="http://schemas.microsoft.com/office/word/2010/wordml" xmlns:w15="http://schemas.microsoft.com/office/word/2012/wordml" xmlns:w16se="http://schemas.microsoft.com/office/word/2015/wordml/symex" xmlns:wpg="http://schemas.microsoft.com/office/word/2010/wordprocessingGroup" xmlns:wpi="http://schemas.microsoft.com/office/word/2010/wordprocessingInk" xmlns:wne="http://schemas.microsoft.com/office/word/2006/wordml" xmlns:wps="http://schemas.microsoft.com/office/word/2010/wordprocessingShape" mc:Ignorable="w14 w15 w16se wp14">
+<w:hdr xmlns:wpc="http://schemas.microsoft.com/office/word/2010/wordprocessingCanvas" xmlns:mo="http://schemas.microsoft.com/office/mac/office/2008/main" xmlns:mc="http://schemas.openxmlformats.org/markup-compatibility/2006" xmlns:mv="urn:schemas-microsoft-com:mac:vml" xmlns:o="urn:schemas-microsoft-com:office:office" xmlns:r="http://schemas.openxmlformats.org/officeDocument/2006/relationships" xmlns:m="http://schemas.openxmlformats.org/officeDocument/2006/math" xmlns:v="urn:schemas-microsoft-com:vml" xmlns:wp14="http://schemas.microsoft.com/office/word/2010/wordprocessingDrawing" xmlns:wp="http://schemas.openxmlformats.org/drawingml/2006/wordprocessingDrawing" xmlns:w10="urn:schemas-microsoft-com:office:word" xmlns:w="http://schemas.openxmlformats.org/wordprocessingml/2006/main" xmlns:w14="http://schemas.microsoft.com/office/word/2010/wordml" xmlns:wpg="http://schemas.microsoft.com/office/word/2010/wordprocessingGroup" xmlns:wpi="http://schemas.microsoft.com/office/word/2010/wordprocessingInk" xmlns:wne="http://schemas.microsoft.com/office/word/2006/wordml" xmlns:wps="http://schemas.microsoft.com/office/word/2010/wordprocessingShape" mc:Ignorable="w14 wp14">
   <w:p>
     <w:pPr>
       <w:pStyle w:val="Header"/>
@@ -7524,10 +7556,9 @@
     <w:r>
       <w:rPr>
         <w:noProof/>
-        <w:lang w:val="en-GB" w:eastAsia="en-GB"/>
       </w:rPr>
       <w:drawing>
-        <wp:anchor distT="0" distB="0" distL="114300" distR="114300" simplePos="0" relativeHeight="251658240" behindDoc="0" locked="0" layoutInCell="1" allowOverlap="1">
+        <wp:anchor distT="0" distB="0" distL="114300" distR="114300" simplePos="0" relativeHeight="251658240" behindDoc="0" locked="0" layoutInCell="1" allowOverlap="1" wp14:anchorId="3037FA11" wp14:editId="6E812907">
           <wp:simplePos x="0" y="0"/>
           <wp:positionH relativeFrom="column">
             <wp:posOffset>4750435</wp:posOffset>
@@ -7581,7 +7612,7 @@
 </file>
 
 <file path=word/header2.xml><?xml version="1.0" encoding="utf-8"?>
-<w:hdr xmlns:wpc="http://schemas.microsoft.com/office/word/2010/wordprocessingCanvas" xmlns:cx="http://schemas.microsoft.com/office/drawing/2014/chartex" xmlns:cx1="http://schemas.microsoft.com/office/drawing/2015/9/8/chartex" xmlns:cx2="http://schemas.microsoft.com/office/drawing/2015/10/21/chartex" xmlns:mc="http://schemas.openxmlformats.org/markup-compatibility/2006" xmlns:o="urn:schemas-microsoft-com:office:office" xmlns:r="http://schemas.openxmlformats.org/officeDocument/2006/relationships" xmlns:m="http://schemas.openxmlformats.org/officeDocument/2006/math" xmlns:v="urn:schemas-microsoft-com:vml" xmlns:wp14="http://schemas.microsoft.com/office/word/2010/wordprocessingDrawing" xmlns:wp="http://schemas.openxmlformats.org/drawingml/2006/wordprocessingDrawing" xmlns:w10="urn:schemas-microsoft-com:office:word" xmlns:w="http://schemas.openxmlformats.org/wordprocessingml/2006/main" xmlns:w14="http://schemas.microsoft.com/office/word/2010/wordml" xmlns:w15="http://schemas.microsoft.com/office/word/2012/wordml" xmlns:w16se="http://schemas.microsoft.com/office/word/2015/wordml/symex" xmlns:wpg="http://schemas.microsoft.com/office/word/2010/wordprocessingGroup" xmlns:wpi="http://schemas.microsoft.com/office/word/2010/wordprocessingInk" xmlns:wne="http://schemas.microsoft.com/office/word/2006/wordml" xmlns:wps="http://schemas.microsoft.com/office/word/2010/wordprocessingShape" mc:Ignorable="w14 w15 w16se wp14">
+<w:hdr xmlns:wpc="http://schemas.microsoft.com/office/word/2010/wordprocessingCanvas" xmlns:mo="http://schemas.microsoft.com/office/mac/office/2008/main" xmlns:mc="http://schemas.openxmlformats.org/markup-compatibility/2006" xmlns:mv="urn:schemas-microsoft-com:mac:vml" xmlns:o="urn:schemas-microsoft-com:office:office" xmlns:r="http://schemas.openxmlformats.org/officeDocument/2006/relationships" xmlns:m="http://schemas.openxmlformats.org/officeDocument/2006/math" xmlns:v="urn:schemas-microsoft-com:vml" xmlns:wp14="http://schemas.microsoft.com/office/word/2010/wordprocessingDrawing" xmlns:wp="http://schemas.openxmlformats.org/drawingml/2006/wordprocessingDrawing" xmlns:w10="urn:schemas-microsoft-com:office:word" xmlns:w="http://schemas.openxmlformats.org/wordprocessingml/2006/main" xmlns:w14="http://schemas.microsoft.com/office/word/2010/wordml" xmlns:wpg="http://schemas.microsoft.com/office/word/2010/wordprocessingGroup" xmlns:wpi="http://schemas.microsoft.com/office/word/2010/wordprocessingInk" xmlns:wne="http://schemas.microsoft.com/office/word/2006/wordml" xmlns:wps="http://schemas.microsoft.com/office/word/2010/wordprocessingShape" mc:Ignorable="w14 wp14">
   <w:p>
     <w:pPr>
       <w:pStyle w:val="Header"/>
@@ -7589,10 +7620,9 @@
     <w:r>
       <w:rPr>
         <w:noProof/>
-        <w:lang w:val="en-GB" w:eastAsia="en-GB"/>
       </w:rPr>
       <w:drawing>
-        <wp:anchor distT="0" distB="0" distL="114300" distR="114300" simplePos="0" relativeHeight="251660288" behindDoc="0" locked="0" layoutInCell="1" allowOverlap="1">
+        <wp:anchor distT="0" distB="0" distL="114300" distR="114300" simplePos="0" relativeHeight="251660288" behindDoc="0" locked="0" layoutInCell="1" allowOverlap="1" wp14:anchorId="6C0FDCFD" wp14:editId="379DC208">
           <wp:simplePos x="0" y="0"/>
           <wp:positionH relativeFrom="column">
             <wp:posOffset>3352800</wp:posOffset>
@@ -7646,8 +7676,8 @@
 </file>
 
 <file path=word/numbering.xml><?xml version="1.0" encoding="utf-8"?>
-<w:numbering xmlns:wpc="http://schemas.microsoft.com/office/word/2010/wordprocessingCanvas" xmlns:cx="http://schemas.microsoft.com/office/drawing/2014/chartex" xmlns:cx1="http://schemas.microsoft.com/office/drawing/2015/9/8/chartex" xmlns:cx2="http://schemas.microsoft.com/office/drawing/2015/10/21/chartex" xmlns:mc="http://schemas.openxmlformats.org/markup-compatibility/2006" xmlns:o="urn:schemas-microsoft-com:office:office" xmlns:r="http://schemas.openxmlformats.org/officeDocument/2006/relationships" xmlns:m="http://schemas.openxmlformats.org/officeDocument/2006/math" xmlns:v="urn:schemas-microsoft-com:vml" xmlns:wp14="http://schemas.microsoft.com/office/word/2010/wordprocessingDrawing" xmlns:wp="http://schemas.openxmlformats.org/drawingml/2006/wordprocessingDrawing" xmlns:w10="urn:schemas-microsoft-com:office:word" xmlns:w="http://schemas.openxmlformats.org/wordprocessingml/2006/main" xmlns:w14="http://schemas.microsoft.com/office/word/2010/wordml" xmlns:w15="http://schemas.microsoft.com/office/word/2012/wordml" xmlns:w16se="http://schemas.microsoft.com/office/word/2015/wordml/symex" xmlns:wpg="http://schemas.microsoft.com/office/word/2010/wordprocessingGroup" xmlns:wpi="http://schemas.microsoft.com/office/word/2010/wordprocessingInk" xmlns:wne="http://schemas.microsoft.com/office/word/2006/wordml" xmlns:wps="http://schemas.microsoft.com/office/word/2010/wordprocessingShape" mc:Ignorable="w14 w15 w16se wp14">
-  <w:abstractNum w:abstractNumId="0" w15:restartNumberingAfterBreak="0">
+<w:numbering xmlns:wpc="http://schemas.microsoft.com/office/word/2010/wordprocessingCanvas" xmlns:mo="http://schemas.microsoft.com/office/mac/office/2008/main" xmlns:mc="http://schemas.openxmlformats.org/markup-compatibility/2006" xmlns:mv="urn:schemas-microsoft-com:mac:vml" xmlns:o="urn:schemas-microsoft-com:office:office" xmlns:r="http://schemas.openxmlformats.org/officeDocument/2006/relationships" xmlns:m="http://schemas.openxmlformats.org/officeDocument/2006/math" xmlns:v="urn:schemas-microsoft-com:vml" xmlns:wp14="http://schemas.microsoft.com/office/word/2010/wordprocessingDrawing" xmlns:wp="http://schemas.openxmlformats.org/drawingml/2006/wordprocessingDrawing" xmlns:w10="urn:schemas-microsoft-com:office:word" xmlns:w="http://schemas.openxmlformats.org/wordprocessingml/2006/main" xmlns:w14="http://schemas.microsoft.com/office/word/2010/wordml" xmlns:wpg="http://schemas.microsoft.com/office/word/2010/wordprocessingGroup" xmlns:wpi="http://schemas.microsoft.com/office/word/2010/wordprocessingInk" xmlns:wne="http://schemas.microsoft.com/office/word/2006/wordml" xmlns:wps="http://schemas.microsoft.com/office/word/2010/wordprocessingShape" mc:Ignorable="w14 wp14">
+  <w:abstractNum w:abstractNumId="0">
     <w:nsid w:val="034B13CC"/>
     <w:multiLevelType w:val="multilevel"/>
     <w:tmpl w:val="6360D98C"/>
@@ -7796,7 +7826,7 @@
       </w:rPr>
     </w:lvl>
   </w:abstractNum>
-  <w:abstractNum w:abstractNumId="1" w15:restartNumberingAfterBreak="0">
+  <w:abstractNum w:abstractNumId="1">
     <w:nsid w:val="0B3348D1"/>
     <w:multiLevelType w:val="multilevel"/>
     <w:tmpl w:val="9488958C"/>
@@ -7945,7 +7975,7 @@
       </w:rPr>
     </w:lvl>
   </w:abstractNum>
-  <w:abstractNum w:abstractNumId="2" w15:restartNumberingAfterBreak="0">
+  <w:abstractNum w:abstractNumId="2">
     <w:nsid w:val="0C555A93"/>
     <w:multiLevelType w:val="multilevel"/>
     <w:tmpl w:val="0AD29E24"/>
@@ -8094,7 +8124,7 @@
       </w:rPr>
     </w:lvl>
   </w:abstractNum>
-  <w:abstractNum w:abstractNumId="3" w15:restartNumberingAfterBreak="0">
+  <w:abstractNum w:abstractNumId="3">
     <w:nsid w:val="31CF1BEC"/>
     <w:multiLevelType w:val="hybridMultilevel"/>
     <w:tmpl w:val="C32E6F38"/>
@@ -8207,7 +8237,7 @@
       </w:rPr>
     </w:lvl>
   </w:abstractNum>
-  <w:abstractNum w:abstractNumId="4" w15:restartNumberingAfterBreak="0">
+  <w:abstractNum w:abstractNumId="4">
     <w:nsid w:val="3432222A"/>
     <w:multiLevelType w:val="multilevel"/>
     <w:tmpl w:val="D61A2FDC"/>
@@ -8356,7 +8386,7 @@
       </w:rPr>
     </w:lvl>
   </w:abstractNum>
-  <w:abstractNum w:abstractNumId="5" w15:restartNumberingAfterBreak="0">
+  <w:abstractNum w:abstractNumId="5">
     <w:nsid w:val="36C612A0"/>
     <w:multiLevelType w:val="multilevel"/>
     <w:tmpl w:val="6D4A536E"/>
@@ -8505,7 +8535,7 @@
       </w:rPr>
     </w:lvl>
   </w:abstractNum>
-  <w:abstractNum w:abstractNumId="6" w15:restartNumberingAfterBreak="0">
+  <w:abstractNum w:abstractNumId="6">
     <w:nsid w:val="393019B4"/>
     <w:multiLevelType w:val="multilevel"/>
     <w:tmpl w:val="8EEEABA6"/>
@@ -8654,7 +8684,7 @@
       </w:rPr>
     </w:lvl>
   </w:abstractNum>
-  <w:abstractNum w:abstractNumId="7" w15:restartNumberingAfterBreak="0">
+  <w:abstractNum w:abstractNumId="7">
     <w:nsid w:val="43D33FA4"/>
     <w:multiLevelType w:val="hybridMultilevel"/>
     <w:tmpl w:val="809436A0"/>
@@ -8767,7 +8797,7 @@
       </w:rPr>
     </w:lvl>
   </w:abstractNum>
-  <w:abstractNum w:abstractNumId="8" w15:restartNumberingAfterBreak="0">
+  <w:abstractNum w:abstractNumId="8">
     <w:nsid w:val="46125463"/>
     <w:multiLevelType w:val="multilevel"/>
     <w:tmpl w:val="2F460E68"/>
@@ -8916,7 +8946,7 @@
       </w:rPr>
     </w:lvl>
   </w:abstractNum>
-  <w:abstractNum w:abstractNumId="9" w15:restartNumberingAfterBreak="0">
+  <w:abstractNum w:abstractNumId="9">
     <w:nsid w:val="4A3E6E83"/>
     <w:multiLevelType w:val="hybridMultilevel"/>
     <w:tmpl w:val="F33000F4"/>
@@ -9029,7 +9059,7 @@
       </w:rPr>
     </w:lvl>
   </w:abstractNum>
-  <w:abstractNum w:abstractNumId="10" w15:restartNumberingAfterBreak="0">
+  <w:abstractNum w:abstractNumId="10">
     <w:nsid w:val="56D44B82"/>
     <w:multiLevelType w:val="hybridMultilevel"/>
     <w:tmpl w:val="F46EB2A6"/>
@@ -9115,7 +9145,7 @@
       </w:pPr>
     </w:lvl>
   </w:abstractNum>
-  <w:abstractNum w:abstractNumId="11" w15:restartNumberingAfterBreak="0">
+  <w:abstractNum w:abstractNumId="11">
     <w:nsid w:val="61F65FF0"/>
     <w:multiLevelType w:val="hybridMultilevel"/>
     <w:tmpl w:val="800CEA50"/>
@@ -9228,7 +9258,7 @@
       </w:rPr>
     </w:lvl>
   </w:abstractNum>
-  <w:abstractNum w:abstractNumId="12" w15:restartNumberingAfterBreak="0">
+  <w:abstractNum w:abstractNumId="12">
     <w:nsid w:val="6E1E4D83"/>
     <w:multiLevelType w:val="hybridMultilevel"/>
     <w:tmpl w:val="C1F68872"/>
@@ -9341,7 +9371,7 @@
       </w:rPr>
     </w:lvl>
   </w:abstractNum>
-  <w:abstractNum w:abstractNumId="13" w15:restartNumberingAfterBreak="0">
+  <w:abstractNum w:abstractNumId="13">
     <w:nsid w:val="77AE3298"/>
     <w:multiLevelType w:val="hybridMultilevel"/>
     <w:tmpl w:val="5F546F1E"/>
@@ -9454,7 +9484,7 @@
       </w:rPr>
     </w:lvl>
   </w:abstractNum>
-  <w:abstractNum w:abstractNumId="14" w15:restartNumberingAfterBreak="0">
+  <w:abstractNum w:abstractNumId="14">
     <w:nsid w:val="79B61F91"/>
     <w:multiLevelType w:val="hybridMultilevel"/>
     <w:tmpl w:val="44A04292"/>
@@ -9567,7 +9597,7 @@
       </w:rPr>
     </w:lvl>
   </w:abstractNum>
-  <w:abstractNum w:abstractNumId="15" w15:restartNumberingAfterBreak="0">
+  <w:abstractNum w:abstractNumId="15">
     <w:nsid w:val="7A9503F8"/>
     <w:multiLevelType w:val="hybridMultilevel"/>
     <w:tmpl w:val="C090FC48"/>
@@ -9680,7 +9710,7 @@
       </w:rPr>
     </w:lvl>
   </w:abstractNum>
-  <w:abstractNum w:abstractNumId="16" w15:restartNumberingAfterBreak="0">
+  <w:abstractNum w:abstractNumId="16">
     <w:nsid w:val="7FF52835"/>
     <w:multiLevelType w:val="multilevel"/>
     <w:tmpl w:val="6122ACAA"/>
@@ -9884,7 +9914,7 @@
 </file>
 
 <file path=word/styles.xml><?xml version="1.0" encoding="utf-8"?>
-<w:styles xmlns:mc="http://schemas.openxmlformats.org/markup-compatibility/2006" xmlns:r="http://schemas.openxmlformats.org/officeDocument/2006/relationships" xmlns:w="http://schemas.openxmlformats.org/wordprocessingml/2006/main" xmlns:w14="http://schemas.microsoft.com/office/word/2010/wordml" xmlns:w15="http://schemas.microsoft.com/office/word/2012/wordml" xmlns:w16se="http://schemas.microsoft.com/office/word/2015/wordml/symex" mc:Ignorable="w14 w15 w16se">
+<w:styles xmlns:mc="http://schemas.openxmlformats.org/markup-compatibility/2006" xmlns:r="http://schemas.openxmlformats.org/officeDocument/2006/relationships" xmlns:w="http://schemas.openxmlformats.org/wordprocessingml/2006/main" xmlns:w14="http://schemas.microsoft.com/office/word/2010/wordml" mc:Ignorable="w14">
   <w:docDefaults>
     <w:rPrDefault>
       <w:rPr>
@@ -9896,379 +9926,153 @@
     </w:rPrDefault>
     <w:pPrDefault/>
   </w:docDefaults>
-  <w:latentStyles w:defLockedState="0" w:defUIPriority="99" w:defSemiHidden="0" w:defUnhideWhenUsed="0" w:defQFormat="0" w:count="372">
-    <w:lsdException w:name="Normal" w:uiPriority="0" w:qFormat="1"/>
-    <w:lsdException w:name="heading 1" w:uiPriority="0" w:qFormat="1"/>
-    <w:lsdException w:name="heading 2" w:semiHidden="1" w:uiPriority="9" w:unhideWhenUsed="1" w:qFormat="1"/>
-    <w:lsdException w:name="heading 3" w:semiHidden="1" w:uiPriority="0" w:unhideWhenUsed="1" w:qFormat="1"/>
-    <w:lsdException w:name="heading 4" w:semiHidden="1" w:uiPriority="9" w:unhideWhenUsed="1" w:qFormat="1"/>
-    <w:lsdException w:name="heading 5" w:semiHidden="1" w:uiPriority="9" w:unhideWhenUsed="1" w:qFormat="1"/>
-    <w:lsdException w:name="heading 6" w:semiHidden="1" w:uiPriority="9" w:unhideWhenUsed="1" w:qFormat="1"/>
-    <w:lsdException w:name="heading 7" w:semiHidden="1" w:uiPriority="9" w:unhideWhenUsed="1" w:qFormat="1"/>
-    <w:lsdException w:name="heading 8" w:semiHidden="1" w:uiPriority="9" w:unhideWhenUsed="1" w:qFormat="1"/>
-    <w:lsdException w:name="heading 9" w:semiHidden="1" w:uiPriority="9" w:unhideWhenUsed="1" w:qFormat="1"/>
-    <w:lsdException w:name="index 1" w:semiHidden="1" w:unhideWhenUsed="1"/>
-    <w:lsdException w:name="index 2" w:semiHidden="1" w:unhideWhenUsed="1"/>
-    <w:lsdException w:name="index 3" w:semiHidden="1" w:unhideWhenUsed="1"/>
-    <w:lsdException w:name="index 4" w:semiHidden="1" w:unhideWhenUsed="1"/>
-    <w:lsdException w:name="index 5" w:semiHidden="1" w:unhideWhenUsed="1"/>
-    <w:lsdException w:name="index 6" w:semiHidden="1" w:unhideWhenUsed="1"/>
-    <w:lsdException w:name="index 7" w:semiHidden="1" w:unhideWhenUsed="1"/>
-    <w:lsdException w:name="index 8" w:semiHidden="1" w:unhideWhenUsed="1"/>
-    <w:lsdException w:name="index 9" w:semiHidden="1" w:unhideWhenUsed="1"/>
-    <w:lsdException w:name="toc 1" w:semiHidden="1" w:uiPriority="39" w:unhideWhenUsed="1"/>
-    <w:lsdException w:name="toc 2" w:semiHidden="1" w:uiPriority="39" w:unhideWhenUsed="1"/>
-    <w:lsdException w:name="toc 3" w:semiHidden="1" w:uiPriority="39" w:unhideWhenUsed="1"/>
-    <w:lsdException w:name="toc 4" w:semiHidden="1" w:uiPriority="39" w:unhideWhenUsed="1"/>
-    <w:lsdException w:name="toc 5" w:semiHidden="1" w:uiPriority="39" w:unhideWhenUsed="1"/>
-    <w:lsdException w:name="toc 6" w:semiHidden="1" w:uiPriority="39" w:unhideWhenUsed="1"/>
-    <w:lsdException w:name="toc 7" w:semiHidden="1" w:uiPriority="39" w:unhideWhenUsed="1"/>
-    <w:lsdException w:name="toc 8" w:semiHidden="1" w:uiPriority="39" w:unhideWhenUsed="1"/>
-    <w:lsdException w:name="toc 9" w:semiHidden="1" w:uiPriority="39" w:unhideWhenUsed="1"/>
-    <w:lsdException w:name="Normal Indent" w:semiHidden="1" w:unhideWhenUsed="1"/>
-    <w:lsdException w:name="footnote text" w:semiHidden="1" w:unhideWhenUsed="1"/>
-    <w:lsdException w:name="annotation text" w:semiHidden="1" w:unhideWhenUsed="1"/>
-    <w:lsdException w:name="header" w:semiHidden="1" w:unhideWhenUsed="1"/>
-    <w:lsdException w:name="footer" w:semiHidden="1" w:unhideWhenUsed="1"/>
-    <w:lsdException w:name="index heading" w:semiHidden="1" w:unhideWhenUsed="1"/>
-    <w:lsdException w:name="caption" w:semiHidden="1" w:uiPriority="35" w:unhideWhenUsed="1" w:qFormat="1"/>
-    <w:lsdException w:name="table of figures" w:semiHidden="1" w:unhideWhenUsed="1"/>
-    <w:lsdException w:name="envelope address" w:semiHidden="1" w:unhideWhenUsed="1"/>
-    <w:lsdException w:name="envelope return" w:semiHidden="1" w:unhideWhenUsed="1"/>
-    <w:lsdException w:name="footnote reference" w:semiHidden="1" w:unhideWhenUsed="1"/>
-    <w:lsdException w:name="annotation reference" w:semiHidden="1" w:unhideWhenUsed="1"/>
-    <w:lsdException w:name="line number" w:semiHidden="1" w:unhideWhenUsed="1"/>
-    <w:lsdException w:name="page number" w:semiHidden="1" w:unhideWhenUsed="1"/>
-    <w:lsdException w:name="endnote reference" w:semiHidden="1" w:unhideWhenUsed="1"/>
-    <w:lsdException w:name="endnote text" w:semiHidden="1" w:unhideWhenUsed="1"/>
-    <w:lsdException w:name="table of authorities" w:semiHidden="1" w:unhideWhenUsed="1"/>
-    <w:lsdException w:name="macro" w:semiHidden="1" w:unhideWhenUsed="1"/>
-    <w:lsdException w:name="toa heading" w:semiHidden="1" w:unhideWhenUsed="1"/>
-    <w:lsdException w:name="List" w:semiHidden="1" w:unhideWhenUsed="1"/>
-    <w:lsdException w:name="List Bullet" w:semiHidden="1" w:unhideWhenUsed="1"/>
-    <w:lsdException w:name="List Number" w:semiHidden="1" w:unhideWhenUsed="1"/>
-    <w:lsdException w:name="List 2" w:semiHidden="1" w:unhideWhenUsed="1"/>
-    <w:lsdException w:name="List 3" w:semiHidden="1" w:unhideWhenUsed="1"/>
-    <w:lsdException w:name="List 4" w:semiHidden="1" w:unhideWhenUsed="1"/>
-    <w:lsdException w:name="List 5" w:semiHidden="1" w:unhideWhenUsed="1"/>
-    <w:lsdException w:name="List Bullet 2" w:semiHidden="1" w:unhideWhenUsed="1"/>
-    <w:lsdException w:name="List Bullet 3" w:semiHidden="1" w:unhideWhenUsed="1"/>
-    <w:lsdException w:name="List Bullet 4" w:semiHidden="1" w:unhideWhenUsed="1"/>
-    <w:lsdException w:name="List Bullet 5" w:semiHidden="1" w:unhideWhenUsed="1"/>
-    <w:lsdException w:name="List Number 2" w:semiHidden="1" w:unhideWhenUsed="1"/>
-    <w:lsdException w:name="List Number 3" w:semiHidden="1" w:unhideWhenUsed="1"/>
-    <w:lsdException w:name="List Number 4" w:semiHidden="1" w:unhideWhenUsed="1"/>
-    <w:lsdException w:name="List Number 5" w:semiHidden="1" w:unhideWhenUsed="1"/>
-    <w:lsdException w:name="Title" w:uiPriority="0" w:qFormat="1"/>
-    <w:lsdException w:name="Closing" w:semiHidden="1" w:unhideWhenUsed="1"/>
-    <w:lsdException w:name="Signature" w:semiHidden="1" w:unhideWhenUsed="1"/>
-    <w:lsdException w:name="Default Paragraph Font" w:semiHidden="1" w:uiPriority="1" w:unhideWhenUsed="1"/>
-    <w:lsdException w:name="Body Text" w:semiHidden="1" w:unhideWhenUsed="1"/>
-    <w:lsdException w:name="Body Text Indent" w:semiHidden="1" w:unhideWhenUsed="1"/>
-    <w:lsdException w:name="List Continue" w:semiHidden="1" w:unhideWhenUsed="1"/>
-    <w:lsdException w:name="List Continue 2" w:semiHidden="1" w:unhideWhenUsed="1"/>
-    <w:lsdException w:name="List Continue 3" w:semiHidden="1" w:unhideWhenUsed="1"/>
-    <w:lsdException w:name="List Continue 4" w:semiHidden="1" w:unhideWhenUsed="1"/>
-    <w:lsdException w:name="List Continue 5" w:semiHidden="1" w:unhideWhenUsed="1"/>
-    <w:lsdException w:name="Message Header" w:semiHidden="1" w:unhideWhenUsed="1"/>
-    <w:lsdException w:name="Subtitle" w:uiPriority="0" w:qFormat="1"/>
-    <w:lsdException w:name="Salutation" w:semiHidden="1" w:unhideWhenUsed="1"/>
-    <w:lsdException w:name="Date" w:semiHidden="1" w:unhideWhenUsed="1"/>
-    <w:lsdException w:name="Body Text First Indent" w:semiHidden="1" w:unhideWhenUsed="1"/>
-    <w:lsdException w:name="Body Text First Indent 2" w:semiHidden="1" w:unhideWhenUsed="1"/>
-    <w:lsdException w:name="Note Heading" w:semiHidden="1" w:unhideWhenUsed="1"/>
-    <w:lsdException w:name="Body Text 2" w:semiHidden="1" w:unhideWhenUsed="1"/>
-    <w:lsdException w:name="Body Text 3" w:semiHidden="1" w:unhideWhenUsed="1"/>
-    <w:lsdException w:name="Body Text Indent 2" w:semiHidden="1" w:unhideWhenUsed="1"/>
-    <w:lsdException w:name="Body Text Indent 3" w:semiHidden="1" w:unhideWhenUsed="1"/>
-    <w:lsdException w:name="Block Text" w:semiHidden="1" w:unhideWhenUsed="1"/>
-    <w:lsdException w:name="Hyperlink" w:semiHidden="1" w:unhideWhenUsed="1"/>
-    <w:lsdException w:name="FollowedHyperlink" w:semiHidden="1" w:unhideWhenUsed="1"/>
-    <w:lsdException w:name="Strong" w:uiPriority="22" w:qFormat="1"/>
-    <w:lsdException w:name="Emphasis" w:uiPriority="20" w:qFormat="1"/>
-    <w:lsdException w:name="Document Map" w:semiHidden="1" w:unhideWhenUsed="1"/>
-    <w:lsdException w:name="Plain Text" w:semiHidden="1" w:unhideWhenUsed="1"/>
-    <w:lsdException w:name="E-mail Signature" w:semiHidden="1" w:unhideWhenUsed="1"/>
-    <w:lsdException w:name="HTML Top of Form" w:semiHidden="1" w:unhideWhenUsed="1"/>
-    <w:lsdException w:name="HTML Bottom of Form" w:semiHidden="1" w:unhideWhenUsed="1"/>
-    <w:lsdException w:name="Normal (Web)" w:semiHidden="1" w:unhideWhenUsed="1"/>
-    <w:lsdException w:name="HTML Acronym" w:semiHidden="1" w:unhideWhenUsed="1"/>
-    <w:lsdException w:name="HTML Address" w:semiHidden="1" w:unhideWhenUsed="1"/>
-    <w:lsdException w:name="HTML Cite" w:semiHidden="1" w:unhideWhenUsed="1"/>
-    <w:lsdException w:name="HTML Code" w:semiHidden="1" w:unhideWhenUsed="1"/>
-    <w:lsdException w:name="HTML Definition" w:semiHidden="1" w:unhideWhenUsed="1"/>
-    <w:lsdException w:name="HTML Keyboard" w:semiHidden="1" w:unhideWhenUsed="1"/>
-    <w:lsdException w:name="HTML Preformatted" w:semiHidden="1" w:unhideWhenUsed="1"/>
-    <w:lsdException w:name="HTML Sample" w:semiHidden="1" w:unhideWhenUsed="1"/>
-    <w:lsdException w:name="HTML Typewriter" w:semiHidden="1" w:unhideWhenUsed="1"/>
-    <w:lsdException w:name="HTML Variable" w:semiHidden="1" w:unhideWhenUsed="1"/>
-    <w:lsdException w:name="Normal Table" w:semiHidden="1" w:unhideWhenUsed="1"/>
-    <w:lsdException w:name="annotation subject" w:semiHidden="1" w:unhideWhenUsed="1"/>
-    <w:lsdException w:name="No List" w:semiHidden="1" w:unhideWhenUsed="1"/>
-    <w:lsdException w:name="Outline List 1" w:semiHidden="1" w:unhideWhenUsed="1"/>
-    <w:lsdException w:name="Outline List 2" w:semiHidden="1" w:unhideWhenUsed="1"/>
-    <w:lsdException w:name="Outline List 3" w:semiHidden="1" w:unhideWhenUsed="1"/>
-    <w:lsdException w:name="Table Simple 1" w:semiHidden="1" w:unhideWhenUsed="1"/>
-    <w:lsdException w:name="Table Simple 2" w:semiHidden="1" w:unhideWhenUsed="1"/>
-    <w:lsdException w:name="Table Simple 3" w:semiHidden="1" w:unhideWhenUsed="1"/>
-    <w:lsdException w:name="Table Classic 1" w:semiHidden="1" w:unhideWhenUsed="1"/>
-    <w:lsdException w:name="Table Classic 2" w:semiHidden="1" w:unhideWhenUsed="1"/>
-    <w:lsdException w:name="Table Classic 3" w:semiHidden="1" w:unhideWhenUsed="1"/>
-    <w:lsdException w:name="Table Classic 4" w:semiHidden="1" w:unhideWhenUsed="1"/>
-    <w:lsdException w:name="Table Colorful 1" w:semiHidden="1" w:unhideWhenUsed="1"/>
-    <w:lsdException w:name="Table Colorful 2" w:semiHidden="1" w:unhideWhenUsed="1"/>
-    <w:lsdException w:name="Table Colorful 3" w:semiHidden="1" w:unhideWhenUsed="1"/>
-    <w:lsdException w:name="Table Columns 1" w:semiHidden="1" w:unhideWhenUsed="1"/>
-    <w:lsdException w:name="Table Columns 2" w:semiHidden="1" w:unhideWhenUsed="1"/>
-    <w:lsdException w:name="Table Columns 3" w:semiHidden="1" w:unhideWhenUsed="1"/>
-    <w:lsdException w:name="Table Columns 4" w:semiHidden="1" w:unhideWhenUsed="1"/>
-    <w:lsdException w:name="Table Columns 5" w:semiHidden="1" w:unhideWhenUsed="1"/>
-    <w:lsdException w:name="Table Grid 1" w:semiHidden="1" w:unhideWhenUsed="1"/>
-    <w:lsdException w:name="Table Grid 2" w:semiHidden="1" w:unhideWhenUsed="1"/>
-    <w:lsdException w:name="Table Grid 3" w:semiHidden="1" w:unhideWhenUsed="1"/>
-    <w:lsdException w:name="Table Grid 4" w:semiHidden="1" w:unhideWhenUsed="1"/>
-    <w:lsdException w:name="Table Grid 5" w:semiHidden="1" w:unhideWhenUsed="1"/>
-    <w:lsdException w:name="Table Grid 6" w:semiHidden="1" w:unhideWhenUsed="1"/>
-    <w:lsdException w:name="Table Grid 7" w:semiHidden="1" w:unhideWhenUsed="1"/>
-    <w:lsdException w:name="Table Grid 8" w:semiHidden="1" w:unhideWhenUsed="1"/>
-    <w:lsdException w:name="Table List 1" w:semiHidden="1" w:unhideWhenUsed="1"/>
-    <w:lsdException w:name="Table List 2" w:semiHidden="1" w:unhideWhenUsed="1"/>
-    <w:lsdException w:name="Table List 3" w:semiHidden="1" w:unhideWhenUsed="1"/>
-    <w:lsdException w:name="Table List 4" w:semiHidden="1" w:unhideWhenUsed="1"/>
-    <w:lsdException w:name="Table List 5" w:semiHidden="1" w:unhideWhenUsed="1"/>
-    <w:lsdException w:name="Table List 6" w:semiHidden="1" w:unhideWhenUsed="1"/>
-    <w:lsdException w:name="Table List 7" w:semiHidden="1" w:unhideWhenUsed="1"/>
-    <w:lsdException w:name="Table List 8" w:semiHidden="1" w:unhideWhenUsed="1"/>
-    <w:lsdException w:name="Table 3D effects 1" w:semiHidden="1" w:unhideWhenUsed="1"/>
-    <w:lsdException w:name="Table 3D effects 2" w:semiHidden="1" w:unhideWhenUsed="1"/>
-    <w:lsdException w:name="Table 3D effects 3" w:semiHidden="1" w:unhideWhenUsed="1"/>
-    <w:lsdException w:name="Table Contemporary" w:semiHidden="1" w:unhideWhenUsed="1"/>
-    <w:lsdException w:name="Table Elegant" w:semiHidden="1" w:unhideWhenUsed="1"/>
-    <w:lsdException w:name="Table Professional" w:semiHidden="1" w:unhideWhenUsed="1"/>
-    <w:lsdException w:name="Table Subtle 1" w:semiHidden="1" w:unhideWhenUsed="1"/>
-    <w:lsdException w:name="Table Subtle 2" w:semiHidden="1" w:unhideWhenUsed="1"/>
-    <w:lsdException w:name="Table Web 1" w:semiHidden="1" w:unhideWhenUsed="1"/>
-    <w:lsdException w:name="Table Web 2" w:semiHidden="1" w:unhideWhenUsed="1"/>
-    <w:lsdException w:name="Table Web 3" w:semiHidden="1" w:unhideWhenUsed="1"/>
-    <w:lsdException w:name="Balloon Text" w:semiHidden="1" w:unhideWhenUsed="1"/>
-    <w:lsdException w:name="Table Grid" w:uiPriority="59"/>
-    <w:lsdException w:name="Table Theme" w:semiHidden="1" w:unhideWhenUsed="1"/>
-    <w:lsdException w:name="Placeholder Text" w:semiHidden="1"/>
-    <w:lsdException w:name="No Spacing" w:uiPriority="1" w:qFormat="1"/>
-    <w:lsdException w:name="Light Shading" w:uiPriority="60"/>
-    <w:lsdException w:name="Light List" w:uiPriority="61"/>
-    <w:lsdException w:name="Light Grid" w:uiPriority="62"/>
-    <w:lsdException w:name="Medium Shading 1" w:uiPriority="63"/>
-    <w:lsdException w:name="Medium Shading 2" w:uiPriority="64"/>
-    <w:lsdException w:name="Medium List 1" w:uiPriority="65"/>
-    <w:lsdException w:name="Medium List 2" w:uiPriority="66"/>
-    <w:lsdException w:name="Medium Grid 1" w:uiPriority="67"/>
-    <w:lsdException w:name="Medium Grid 2" w:uiPriority="68"/>
-    <w:lsdException w:name="Medium Grid 3" w:uiPriority="69"/>
-    <w:lsdException w:name="Dark List" w:uiPriority="70"/>
-    <w:lsdException w:name="Colorful Shading" w:uiPriority="71"/>
-    <w:lsdException w:name="Colorful List" w:uiPriority="72"/>
-    <w:lsdException w:name="Colorful Grid" w:uiPriority="73"/>
-    <w:lsdException w:name="Light Shading Accent 1" w:uiPriority="60"/>
-    <w:lsdException w:name="Light List Accent 1" w:uiPriority="61"/>
-    <w:lsdException w:name="Light Grid Accent 1" w:uiPriority="62"/>
-    <w:lsdException w:name="Medium Shading 1 Accent 1" w:uiPriority="63"/>
-    <w:lsdException w:name="Medium Shading 2 Accent 1" w:uiPriority="64"/>
-    <w:lsdException w:name="Medium List 1 Accent 1" w:uiPriority="65"/>
-    <w:lsdException w:name="Revision" w:semiHidden="1"/>
-    <w:lsdException w:name="List Paragraph" w:uiPriority="34" w:qFormat="1"/>
-    <w:lsdException w:name="Quote" w:uiPriority="29" w:qFormat="1"/>
-    <w:lsdException w:name="Intense Quote" w:uiPriority="30" w:qFormat="1"/>
-    <w:lsdException w:name="Medium List 2 Accent 1" w:uiPriority="66"/>
-    <w:lsdException w:name="Medium Grid 1 Accent 1" w:uiPriority="67"/>
-    <w:lsdException w:name="Medium Grid 2 Accent 1" w:uiPriority="68"/>
-    <w:lsdException w:name="Medium Grid 3 Accent 1" w:uiPriority="69"/>
-    <w:lsdException w:name="Dark List Accent 1" w:uiPriority="70"/>
-    <w:lsdException w:name="Colorful Shading Accent 1" w:uiPriority="71"/>
-    <w:lsdException w:name="Colorful List Accent 1" w:uiPriority="72"/>
-    <w:lsdException w:name="Colorful Grid Accent 1" w:uiPriority="73"/>
-    <w:lsdException w:name="Light Shading Accent 2" w:uiPriority="60"/>
-    <w:lsdException w:name="Light List Accent 2" w:uiPriority="61"/>
-    <w:lsdException w:name="Light Grid Accent 2" w:uiPriority="62"/>
-    <w:lsdException w:name="Medium Shading 1 Accent 2" w:uiPriority="63"/>
-    <w:lsdException w:name="Medium Shading 2 Accent 2" w:uiPriority="64"/>
-    <w:lsdException w:name="Medium List 1 Accent 2" w:uiPriority="65"/>
-    <w:lsdException w:name="Medium List 2 Accent 2" w:uiPriority="66"/>
-    <w:lsdException w:name="Medium Grid 1 Accent 2" w:uiPriority="67"/>
-    <w:lsdException w:name="Medium Grid 2 Accent 2" w:uiPriority="68"/>
-    <w:lsdException w:name="Medium Grid 3 Accent 2" w:uiPriority="69"/>
-    <w:lsdException w:name="Dark List Accent 2" w:uiPriority="70"/>
-    <w:lsdException w:name="Colorful Shading Accent 2" w:uiPriority="71"/>
-    <w:lsdException w:name="Colorful List Accent 2" w:uiPriority="72"/>
-    <w:lsdException w:name="Colorful Grid Accent 2" w:uiPriority="73"/>
-    <w:lsdException w:name="Light Shading Accent 3" w:uiPriority="60"/>
-    <w:lsdException w:name="Light List Accent 3" w:uiPriority="61"/>
-    <w:lsdException w:name="Light Grid Accent 3" w:uiPriority="62"/>
-    <w:lsdException w:name="Medium Shading 1 Accent 3" w:uiPriority="63"/>
-    <w:lsdException w:name="Medium Shading 2 Accent 3" w:uiPriority="64"/>
-    <w:lsdException w:name="Medium List 1 Accent 3" w:uiPriority="65"/>
-    <w:lsdException w:name="Medium List 2 Accent 3" w:uiPriority="66"/>
-    <w:lsdException w:name="Medium Grid 1 Accent 3" w:uiPriority="67"/>
-    <w:lsdException w:name="Medium Grid 2 Accent 3" w:uiPriority="68"/>
-    <w:lsdException w:name="Medium Grid 3 Accent 3" w:uiPriority="69"/>
-    <w:lsdException w:name="Dark List Accent 3" w:uiPriority="70"/>
-    <w:lsdException w:name="Colorful Shading Accent 3" w:uiPriority="71"/>
-    <w:lsdException w:name="Colorful List Accent 3" w:uiPriority="72"/>
-    <w:lsdException w:name="Colorful Grid Accent 3" w:uiPriority="73"/>
-    <w:lsdException w:name="Light Shading Accent 4" w:uiPriority="60"/>
-    <w:lsdException w:name="Light List Accent 4" w:uiPriority="61"/>
-    <w:lsdException w:name="Light Grid Accent 4" w:uiPriority="62"/>
-    <w:lsdException w:name="Medium Shading 1 Accent 4" w:uiPriority="63"/>
-    <w:lsdException w:name="Medium Shading 2 Accent 4" w:uiPriority="64"/>
-    <w:lsdException w:name="Medium List 1 Accent 4" w:uiPriority="65"/>
-    <w:lsdException w:name="Medium List 2 Accent 4" w:uiPriority="66"/>
-    <w:lsdException w:name="Medium Grid 1 Accent 4" w:uiPriority="67"/>
-    <w:lsdException w:name="Medium Grid 2 Accent 4" w:uiPriority="68"/>
-    <w:lsdException w:name="Medium Grid 3 Accent 4" w:uiPriority="69"/>
-    <w:lsdException w:name="Dark List Accent 4" w:uiPriority="70"/>
-    <w:lsdException w:name="Colorful Shading Accent 4" w:uiPriority="71"/>
-    <w:lsdException w:name="Colorful List Accent 4" w:uiPriority="72"/>
-    <w:lsdException w:name="Colorful Grid Accent 4" w:uiPriority="73"/>
-    <w:lsdException w:name="Light Shading Accent 5" w:uiPriority="60"/>
-    <w:lsdException w:name="Light List Accent 5" w:uiPriority="61"/>
-    <w:lsdException w:name="Light Grid Accent 5" w:uiPriority="62"/>
-    <w:lsdException w:name="Medium Shading 1 Accent 5" w:uiPriority="63"/>
-    <w:lsdException w:name="Medium Shading 2 Accent 5" w:uiPriority="64"/>
-    <w:lsdException w:name="Medium List 1 Accent 5" w:uiPriority="65"/>
-    <w:lsdException w:name="Medium List 2 Accent 5" w:uiPriority="66"/>
-    <w:lsdException w:name="Medium Grid 1 Accent 5" w:uiPriority="67"/>
-    <w:lsdException w:name="Medium Grid 2 Accent 5" w:uiPriority="68"/>
-    <w:lsdException w:name="Medium Grid 3 Accent 5" w:uiPriority="69"/>
-    <w:lsdException w:name="Dark List Accent 5" w:uiPriority="70"/>
-    <w:lsdException w:name="Colorful Shading Accent 5" w:uiPriority="71"/>
-    <w:lsdException w:name="Colorful List Accent 5" w:uiPriority="72"/>
-    <w:lsdException w:name="Colorful Grid Accent 5" w:uiPriority="73"/>
-    <w:lsdException w:name="Light Shading Accent 6" w:uiPriority="60"/>
-    <w:lsdException w:name="Light List Accent 6" w:uiPriority="61"/>
-    <w:lsdException w:name="Light Grid Accent 6" w:uiPriority="62"/>
-    <w:lsdException w:name="Medium Shading 1 Accent 6" w:uiPriority="63"/>
-    <w:lsdException w:name="Medium Shading 2 Accent 6" w:uiPriority="64"/>
-    <w:lsdException w:name="Medium List 1 Accent 6" w:uiPriority="65"/>
-    <w:lsdException w:name="Medium List 2 Accent 6" w:uiPriority="66"/>
-    <w:lsdException w:name="Medium Grid 1 Accent 6" w:uiPriority="67"/>
-    <w:lsdException w:name="Medium Grid 2 Accent 6" w:uiPriority="68"/>
-    <w:lsdException w:name="Medium Grid 3 Accent 6" w:uiPriority="69"/>
-    <w:lsdException w:name="Dark List Accent 6" w:uiPriority="70"/>
-    <w:lsdException w:name="Colorful Shading Accent 6" w:uiPriority="71"/>
-    <w:lsdException w:name="Colorful List Accent 6" w:uiPriority="72"/>
-    <w:lsdException w:name="Colorful Grid Accent 6" w:uiPriority="73"/>
-    <w:lsdException w:name="Subtle Emphasis" w:uiPriority="19" w:qFormat="1"/>
-    <w:lsdException w:name="Intense Emphasis" w:uiPriority="21" w:qFormat="1"/>
-    <w:lsdException w:name="Subtle Reference" w:uiPriority="31" w:qFormat="1"/>
-    <w:lsdException w:name="Intense Reference" w:uiPriority="32" w:qFormat="1"/>
-    <w:lsdException w:name="Book Title" w:uiPriority="33" w:qFormat="1"/>
-    <w:lsdException w:name="Bibliography" w:semiHidden="1" w:uiPriority="37" w:unhideWhenUsed="1"/>
-    <w:lsdException w:name="TOC Heading" w:semiHidden="1" w:uiPriority="39" w:unhideWhenUsed="1" w:qFormat="1"/>
-    <w:lsdException w:name="Plain Table 1" w:uiPriority="41"/>
-    <w:lsdException w:name="Plain Table 2" w:uiPriority="42"/>
-    <w:lsdException w:name="Plain Table 3" w:uiPriority="43"/>
-    <w:lsdException w:name="Plain Table 4" w:uiPriority="44"/>
-    <w:lsdException w:name="Plain Table 5" w:uiPriority="45"/>
-    <w:lsdException w:name="Grid Table Light" w:uiPriority="40"/>
-    <w:lsdException w:name="Grid Table 1 Light" w:uiPriority="46"/>
-    <w:lsdException w:name="Grid Table 2" w:uiPriority="47"/>
-    <w:lsdException w:name="Grid Table 3" w:uiPriority="48"/>
-    <w:lsdException w:name="Grid Table 4" w:uiPriority="49"/>
-    <w:lsdException w:name="Grid Table 5 Dark" w:uiPriority="50"/>
-    <w:lsdException w:name="Grid Table 6 Colorful" w:uiPriority="51"/>
-    <w:lsdException w:name="Grid Table 7 Colorful" w:uiPriority="52"/>
-    <w:lsdException w:name="Grid Table 1 Light Accent 1" w:uiPriority="46"/>
-    <w:lsdException w:name="Grid Table 2 Accent 1" w:uiPriority="47"/>
-    <w:lsdException w:name="Grid Table 3 Accent 1" w:uiPriority="48"/>
-    <w:lsdException w:name="Grid Table 4 Accent 1" w:uiPriority="49"/>
-    <w:lsdException w:name="Grid Table 5 Dark Accent 1" w:uiPriority="50"/>
-    <w:lsdException w:name="Grid Table 6 Colorful Accent 1" w:uiPriority="51"/>
-    <w:lsdException w:name="Grid Table 7 Colorful Accent 1" w:uiPriority="52"/>
-    <w:lsdException w:name="Grid Table 1 Light Accent 2" w:uiPriority="46"/>
-    <w:lsdException w:name="Grid Table 2 Accent 2" w:uiPriority="47"/>
-    <w:lsdException w:name="Grid Table 3 Accent 2" w:uiPriority="48"/>
-    <w:lsdException w:name="Grid Table 4 Accent 2" w:uiPriority="49"/>
-    <w:lsdException w:name="Grid Table 5 Dark Accent 2" w:uiPriority="50"/>
-    <w:lsdException w:name="Grid Table 6 Colorful Accent 2" w:uiPriority="51"/>
-    <w:lsdException w:name="Grid Table 7 Colorful Accent 2" w:uiPriority="52"/>
-    <w:lsdException w:name="Grid Table 1 Light Accent 3" w:uiPriority="46"/>
-    <w:lsdException w:name="Grid Table 2 Accent 3" w:uiPriority="47"/>
-    <w:lsdException w:name="Grid Table 3 Accent 3" w:uiPriority="48"/>
-    <w:lsdException w:name="Grid Table 4 Accent 3" w:uiPriority="49"/>
-    <w:lsdException w:name="Grid Table 5 Dark Accent 3" w:uiPriority="50"/>
-    <w:lsdException w:name="Grid Table 6 Colorful Accent 3" w:uiPriority="51"/>
-    <w:lsdException w:name="Grid Table 7 Colorful Accent 3" w:uiPriority="52"/>
-    <w:lsdException w:name="Grid Table 1 Light Accent 4" w:uiPriority="46"/>
-    <w:lsdException w:name="Grid Table 2 Accent 4" w:uiPriority="47"/>
-    <w:lsdException w:name="Grid Table 3 Accent 4" w:uiPriority="48"/>
-    <w:lsdException w:name="Grid Table 4 Accent 4" w:uiPriority="49"/>
-    <w:lsdException w:name="Grid Table 5 Dark Accent 4" w:uiPriority="50"/>
-    <w:lsdException w:name="Grid Table 6 Colorful Accent 4" w:uiPriority="51"/>
-    <w:lsdException w:name="Grid Table 7 Colorful Accent 4" w:uiPriority="52"/>
-    <w:lsdException w:name="Grid Table 1 Light Accent 5" w:uiPriority="46"/>
-    <w:lsdException w:name="Grid Table 2 Accent 5" w:uiPriority="47"/>
-    <w:lsdException w:name="Grid Table 3 Accent 5" w:uiPriority="48"/>
-    <w:lsdException w:name="Grid Table 4 Accent 5" w:uiPriority="49"/>
-    <w:lsdException w:name="Grid Table 5 Dark Accent 5" w:uiPriority="50"/>
-    <w:lsdException w:name="Grid Table 6 Colorful Accent 5" w:uiPriority="51"/>
-    <w:lsdException w:name="Grid Table 7 Colorful Accent 5" w:uiPriority="52"/>
-    <w:lsdException w:name="Grid Table 1 Light Accent 6" w:uiPriority="46"/>
-    <w:lsdException w:name="Grid Table 2 Accent 6" w:uiPriority="47"/>
-    <w:lsdException w:name="Grid Table 3 Accent 6" w:uiPriority="48"/>
-    <w:lsdException w:name="Grid Table 4 Accent 6" w:uiPriority="49"/>
-    <w:lsdException w:name="Grid Table 5 Dark Accent 6" w:uiPriority="50"/>
-    <w:lsdException w:name="Grid Table 6 Colorful Accent 6" w:uiPriority="51"/>
-    <w:lsdException w:name="Grid Table 7 Colorful Accent 6" w:uiPriority="52"/>
-    <w:lsdException w:name="List Table 1 Light" w:uiPriority="46"/>
-    <w:lsdException w:name="List Table 2" w:uiPriority="47"/>
-    <w:lsdException w:name="List Table 3" w:uiPriority="48"/>
-    <w:lsdException w:name="List Table 4" w:uiPriority="49"/>
-    <w:lsdException w:name="List Table 5 Dark" w:uiPriority="50"/>
-    <w:lsdException w:name="List Table 6 Colorful" w:uiPriority="51"/>
-    <w:lsdException w:name="List Table 7 Colorful" w:uiPriority="52"/>
-    <w:lsdException w:name="List Table 1 Light Accent 1" w:uiPriority="46"/>
-    <w:lsdException w:name="List Table 2 Accent 1" w:uiPriority="47"/>
-    <w:lsdException w:name="List Table 3 Accent 1" w:uiPriority="48"/>
-    <w:lsdException w:name="List Table 4 Accent 1" w:uiPriority="49"/>
-    <w:lsdException w:name="List Table 5 Dark Accent 1" w:uiPriority="50"/>
-    <w:lsdException w:name="List Table 6 Colorful Accent 1" w:uiPriority="51"/>
-    <w:lsdException w:name="List Table 7 Colorful Accent 1" w:uiPriority="52"/>
-    <w:lsdException w:name="List Table 1 Light Accent 2" w:uiPriority="46"/>
-    <w:lsdException w:name="List Table 2 Accent 2" w:uiPriority="47"/>
-    <w:lsdException w:name="List Table 3 Accent 2" w:uiPriority="48"/>
-    <w:lsdException w:name="List Table 4 Accent 2" w:uiPriority="49"/>
-    <w:lsdException w:name="List Table 5 Dark Accent 2" w:uiPriority="50"/>
-    <w:lsdException w:name="List Table 6 Colorful Accent 2" w:uiPriority="51"/>
-    <w:lsdException w:name="List Table 7 Colorful Accent 2" w:uiPriority="52"/>
-    <w:lsdException w:name="List Table 1 Light Accent 3" w:uiPriority="46"/>
-    <w:lsdException w:name="List Table 2 Accent 3" w:uiPriority="47"/>
-    <w:lsdException w:name="List Table 3 Accent 3" w:uiPriority="48"/>
-    <w:lsdException w:name="List Table 4 Accent 3" w:uiPriority="49"/>
-    <w:lsdException w:name="List Table 5 Dark Accent 3" w:uiPriority="50"/>
-    <w:lsdException w:name="List Table 6 Colorful Accent 3" w:uiPriority="51"/>
-    <w:lsdException w:name="List Table 7 Colorful Accent 3" w:uiPriority="52"/>
-    <w:lsdException w:name="List Table 1 Light Accent 4" w:uiPriority="46"/>
-    <w:lsdException w:name="List Table 2 Accent 4" w:uiPriority="47"/>
-    <w:lsdException w:name="List Table 3 Accent 4" w:uiPriority="48"/>
-    <w:lsdException w:name="List Table 4 Accent 4" w:uiPriority="49"/>
-    <w:lsdException w:name="List Table 5 Dark Accent 4" w:uiPriority="50"/>
-    <w:lsdException w:name="List Table 6 Colorful Accent 4" w:uiPriority="51"/>
-    <w:lsdException w:name="List Table 7 Colorful Accent 4" w:uiPriority="52"/>
-    <w:lsdException w:name="List Table 1 Light Accent 5" w:uiPriority="46"/>
-    <w:lsdException w:name="List Table 2 Accent 5" w:uiPriority="47"/>
-    <w:lsdException w:name="List Table 3 Accent 5" w:uiPriority="48"/>
-    <w:lsdException w:name="List Table 4 Accent 5" w:uiPriority="49"/>
-    <w:lsdException w:name="List Table 5 Dark Accent 5" w:uiPriority="50"/>
-    <w:lsdException w:name="List Table 6 Colorful Accent 5" w:uiPriority="51"/>
-    <w:lsdException w:name="List Table 7 Colorful Accent 5" w:uiPriority="52"/>
-    <w:lsdException w:name="List Table 1 Light Accent 6" w:uiPriority="46"/>
-    <w:lsdException w:name="List Table 2 Accent 6" w:uiPriority="47"/>
-    <w:lsdException w:name="List Table 3 Accent 6" w:uiPriority="48"/>
-    <w:lsdException w:name="List Table 4 Accent 6" w:uiPriority="49"/>
-    <w:lsdException w:name="List Table 5 Dark Accent 6" w:uiPriority="50"/>
-    <w:lsdException w:name="List Table 6 Colorful Accent 6" w:uiPriority="51"/>
-    <w:lsdException w:name="List Table 7 Colorful Accent 6" w:uiPriority="52"/>
-    <w:lsdException w:name="Mention" w:semiHidden="1" w:unhideWhenUsed="1"/>
+  <w:latentStyles w:defLockedState="0" w:defUIPriority="99" w:defSemiHidden="1" w:defUnhideWhenUsed="1" w:defQFormat="0" w:count="276">
+    <w:lsdException w:name="Normal" w:semiHidden="0" w:uiPriority="0" w:unhideWhenUsed="0" w:qFormat="1"/>
+    <w:lsdException w:name="heading 1" w:semiHidden="0" w:uiPriority="0" w:unhideWhenUsed="0" w:qFormat="1"/>
+    <w:lsdException w:name="heading 2" w:uiPriority="9" w:qFormat="1"/>
+    <w:lsdException w:name="heading 3" w:uiPriority="0" w:qFormat="1"/>
+    <w:lsdException w:name="heading 4" w:uiPriority="9" w:qFormat="1"/>
+    <w:lsdException w:name="heading 5" w:uiPriority="9" w:qFormat="1"/>
+    <w:lsdException w:name="heading 6" w:uiPriority="9" w:qFormat="1"/>
+    <w:lsdException w:name="heading 7" w:uiPriority="9" w:qFormat="1"/>
+    <w:lsdException w:name="heading 8" w:uiPriority="9" w:qFormat="1"/>
+    <w:lsdException w:name="heading 9" w:uiPriority="9" w:qFormat="1"/>
+    <w:lsdException w:name="toc 1" w:uiPriority="39"/>
+    <w:lsdException w:name="toc 2" w:uiPriority="39"/>
+    <w:lsdException w:name="toc 3" w:uiPriority="39"/>
+    <w:lsdException w:name="toc 4" w:uiPriority="39"/>
+    <w:lsdException w:name="toc 5" w:uiPriority="39"/>
+    <w:lsdException w:name="toc 6" w:uiPriority="39"/>
+    <w:lsdException w:name="toc 7" w:uiPriority="39"/>
+    <w:lsdException w:name="toc 8" w:uiPriority="39"/>
+    <w:lsdException w:name="toc 9" w:uiPriority="39"/>
+    <w:lsdException w:name="caption" w:uiPriority="35" w:qFormat="1"/>
+    <w:lsdException w:name="Title" w:semiHidden="0" w:uiPriority="0" w:unhideWhenUsed="0" w:qFormat="1"/>
+    <w:lsdException w:name="Default Paragraph Font" w:uiPriority="1"/>
+    <w:lsdException w:name="Subtitle" w:semiHidden="0" w:uiPriority="0" w:unhideWhenUsed="0" w:qFormat="1"/>
+    <w:lsdException w:name="Strong" w:semiHidden="0" w:uiPriority="22" w:unhideWhenUsed="0" w:qFormat="1"/>
+    <w:lsdException w:name="Emphasis" w:semiHidden="0" w:uiPriority="20" w:unhideWhenUsed="0" w:qFormat="1"/>
+    <w:lsdException w:name="Table Grid" w:semiHidden="0" w:uiPriority="59" w:unhideWhenUsed="0"/>
+    <w:lsdException w:name="Note Level 1" w:semiHidden="0" w:unhideWhenUsed="0"/>
+    <w:lsdException w:name="Note Level 2" w:semiHidden="0" w:unhideWhenUsed="0"/>
+    <w:lsdException w:name="Note Level 3" w:semiHidden="0" w:unhideWhenUsed="0"/>
+    <w:lsdException w:name="Note Level 4" w:semiHidden="0" w:unhideWhenUsed="0"/>
+    <w:lsdException w:name="Note Level 5" w:semiHidden="0" w:unhideWhenUsed="0"/>
+    <w:lsdException w:name="Note Level 6" w:semiHidden="0" w:unhideWhenUsed="0"/>
+    <w:lsdException w:name="Note Level 7" w:semiHidden="0" w:unhideWhenUsed="0"/>
+    <w:lsdException w:name="Note Level 8" w:semiHidden="0" w:unhideWhenUsed="0"/>
+    <w:lsdException w:name="Note Level 9" w:semiHidden="0" w:unhideWhenUsed="0"/>
+    <w:lsdException w:name="Placeholder Text" w:unhideWhenUsed="0"/>
+    <w:lsdException w:name="No Spacing" w:semiHidden="0" w:uiPriority="1" w:unhideWhenUsed="0" w:qFormat="1"/>
+    <w:lsdException w:name="Light Shading" w:semiHidden="0" w:uiPriority="60" w:unhideWhenUsed="0"/>
+    <w:lsdException w:name="Light List" w:semiHidden="0" w:uiPriority="61" w:unhideWhenUsed="0"/>
+    <w:lsdException w:name="Light Grid" w:semiHidden="0" w:uiPriority="62" w:unhideWhenUsed="0"/>
+    <w:lsdException w:name="Medium Shading 1" w:semiHidden="0" w:uiPriority="63" w:unhideWhenUsed="0"/>
+    <w:lsdException w:name="Medium Shading 2" w:semiHidden="0" w:uiPriority="64" w:unhideWhenUsed="0"/>
+    <w:lsdException w:name="Medium List 1" w:semiHidden="0" w:uiPriority="65" w:unhideWhenUsed="0"/>
+    <w:lsdException w:name="Medium List 2" w:semiHidden="0" w:uiPriority="66" w:unhideWhenUsed="0"/>
+    <w:lsdException w:name="Medium Grid 1" w:semiHidden="0" w:uiPriority="67" w:unhideWhenUsed="0"/>
+    <w:lsdException w:name="Medium Grid 2" w:semiHidden="0" w:uiPriority="68" w:unhideWhenUsed="0"/>
+    <w:lsdException w:name="Medium Grid 3" w:semiHidden="0" w:uiPriority="69" w:unhideWhenUsed="0"/>
+    <w:lsdException w:name="Dark List" w:semiHidden="0" w:uiPriority="70" w:unhideWhenUsed="0"/>
+    <w:lsdException w:name="Colorful Shading" w:semiHidden="0" w:uiPriority="71" w:unhideWhenUsed="0"/>
+    <w:lsdException w:name="Colorful List" w:semiHidden="0" w:uiPriority="72" w:unhideWhenUsed="0"/>
+    <w:lsdException w:name="Colorful Grid" w:semiHidden="0" w:uiPriority="73" w:unhideWhenUsed="0"/>
+    <w:lsdException w:name="Light Shading Accent 1" w:semiHidden="0" w:uiPriority="60" w:unhideWhenUsed="0"/>
+    <w:lsdException w:name="Light List Accent 1" w:semiHidden="0" w:uiPriority="61" w:unhideWhenUsed="0"/>
+    <w:lsdException w:name="Light Grid Accent 1" w:semiHidden="0" w:uiPriority="62" w:unhideWhenUsed="0"/>
+    <w:lsdException w:name="Medium Shading 1 Accent 1" w:semiHidden="0" w:uiPriority="63" w:unhideWhenUsed="0"/>
+    <w:lsdException w:name="Medium Shading 2 Accent 1" w:semiHidden="0" w:uiPriority="64" w:unhideWhenUsed="0"/>
+    <w:lsdException w:name="Medium List 1 Accent 1" w:semiHidden="0" w:uiPriority="65" w:unhideWhenUsed="0"/>
+    <w:lsdException w:name="Revision" w:unhideWhenUsed="0"/>
+    <w:lsdException w:name="List Paragraph" w:semiHidden="0" w:uiPriority="34" w:unhideWhenUsed="0" w:qFormat="1"/>
+    <w:lsdException w:name="Quote" w:semiHidden="0" w:uiPriority="29" w:unhideWhenUsed="0" w:qFormat="1"/>
+    <w:lsdException w:name="Intense Quote" w:semiHidden="0" w:uiPriority="30" w:unhideWhenUsed="0" w:qFormat="1"/>
+    <w:lsdException w:name="Medium List 2 Accent 1" w:semiHidden="0" w:uiPriority="66" w:unhideWhenUsed="0"/>
+    <w:lsdException w:name="Medium Grid 1 Accent 1" w:semiHidden="0" w:uiPriority="67" w:unhideWhenUsed="0"/>
+    <w:lsdException w:name="Medium Grid 2 Accent 1" w:semiHidden="0" w:uiPriority="68" w:unhideWhenUsed="0"/>
+    <w:lsdException w:name="Medium Grid 3 Accent 1" w:semiHidden="0" w:uiPriority="69" w:unhideWhenUsed="0"/>
+    <w:lsdException w:name="Dark List Accent 1" w:semiHidden="0" w:uiPriority="70" w:unhideWhenUsed="0"/>
+    <w:lsdException w:name="Colorful Shading Accent 1" w:semiHidden="0" w:uiPriority="71" w:unhideWhenUsed="0"/>
+    <w:lsdException w:name="Colorful List Accent 1" w:semiHidden="0" w:uiPriority="72" w:unhideWhenUsed="0"/>
+    <w:lsdException w:name="Colorful Grid Accent 1" w:semiHidden="0" w:uiPriority="73" w:unhideWhenUsed="0"/>
+    <w:lsdException w:name="Light Shading Accent 2" w:semiHidden="0" w:uiPriority="60" w:unhideWhenUsed="0"/>
+    <w:lsdException w:name="Light List Accent 2" w:semiHidden="0" w:uiPriority="61" w:unhideWhenUsed="0"/>
+    <w:lsdException w:name="Light Grid Accent 2" w:semiHidden="0" w:uiPriority="62" w:unhideWhenUsed="0"/>
+    <w:lsdException w:name="Medium Shading 1 Accent 2" w:semiHidden="0" w:uiPriority="63" w:unhideWhenUsed="0"/>
+    <w:lsdException w:name="Medium Shading 2 Accent 2" w:semiHidden="0" w:uiPriority="64" w:unhideWhenUsed="0"/>
+    <w:lsdException w:name="Medium List 1 Accent 2" w:semiHidden="0" w:uiPriority="65" w:unhideWhenUsed="0"/>
+    <w:lsdException w:name="Medium List 2 Accent 2" w:semiHidden="0" w:uiPriority="66" w:unhideWhenUsed="0"/>
+    <w:lsdException w:name="Medium Grid 1 Accent 2" w:semiHidden="0" w:uiPriority="67" w:unhideWhenUsed="0"/>
+    <w:lsdException w:name="Medium Grid 2 Accent 2" w:semiHidden="0" w:uiPriority="68" w:unhideWhenUsed="0"/>
+    <w:lsdException w:name="Medium Grid 3 Accent 2" w:semiHidden="0" w:uiPriority="69" w:unhideWhenUsed="0"/>
+    <w:lsdException w:name="Dark List Accent 2" w:semiHidden="0" w:uiPriority="70" w:unhideWhenUsed="0"/>
+    <w:lsdException w:name="Colorful Shading Accent 2" w:semiHidden="0" w:uiPriority="71" w:unhideWhenUsed="0"/>
+    <w:lsdException w:name="Colorful List Accent 2" w:semiHidden="0" w:uiPriority="72" w:unhideWhenUsed="0"/>
+    <w:lsdException w:name="Colorful Grid Accent 2" w:semiHidden="0" w:uiPriority="73" w:unhideWhenUsed="0"/>
+    <w:lsdException w:name="Light Shading Accent 3" w:semiHidden="0" w:uiPriority="60" w:unhideWhenUsed="0"/>
+    <w:lsdException w:name="Light List Accent 3" w:semiHidden="0" w:uiPriority="61" w:unhideWhenUsed="0"/>
+    <w:lsdException w:name="Light Grid Accent 3" w:semiHidden="0" w:uiPriority="62" w:unhideWhenUsed="0"/>
+    <w:lsdException w:name="Medium Shading 1 Accent 3" w:semiHidden="0" w:uiPriority="63" w:unhideWhenUsed="0"/>
+    <w:lsdException w:name="Medium Shading 2 Accent 3" w:semiHidden="0" w:uiPriority="64" w:unhideWhenUsed="0"/>
+    <w:lsdException w:name="Medium List 1 Accent 3" w:semiHidden="0" w:uiPriority="65" w:unhideWhenUsed="0"/>
+    <w:lsdException w:name="Medium List 2 Accent 3" w:semiHidden="0" w:uiPriority="66" w:unhideWhenUsed="0"/>
+    <w:lsdException w:name="Medium Grid 1 Accent 3" w:semiHidden="0" w:uiPriority="67" w:unhideWhenUsed="0"/>
+    <w:lsdException w:name="Medium Grid 2 Accent 3" w:semiHidden="0" w:uiPriority="68" w:unhideWhenUsed="0"/>
+    <w:lsdException w:name="Medium Grid 3 Accent 3" w:semiHidden="0" w:uiPriority="69" w:unhideWhenUsed="0"/>
+    <w:lsdException w:name="Dark List Accent 3" w:semiHidden="0" w:uiPriority="70" w:unhideWhenUsed="0"/>
+    <w:lsdException w:name="Colorful Shading Accent 3" w:semiHidden="0" w:uiPriority="71" w:unhideWhenUsed="0"/>
+    <w:lsdException w:name="Colorful List Accent 3" w:semiHidden="0" w:uiPriority="72" w:unhideWhenUsed="0"/>
+    <w:lsdException w:name="Colorful Grid Accent 3" w:semiHidden="0" w:uiPriority="73" w:unhideWhenUsed="0"/>
+    <w:lsdException w:name="Light Shading Accent 4" w:semiHidden="0" w:uiPriority="60" w:unhideWhenUsed="0"/>
+    <w:lsdException w:name="Light List Accent 4" w:semiHidden="0" w:uiPriority="61" w:unhideWhenUsed="0"/>
+    <w:lsdException w:name="Light Grid Accent 4" w:semiHidden="0" w:uiPriority="62" w:unhideWhenUsed="0"/>
+    <w:lsdException w:name="Medium Shading 1 Accent 4" w:semiHidden="0" w:uiPriority="63" w:unhideWhenUsed="0"/>
+    <w:lsdException w:name="Medium Shading 2 Accent 4" w:semiHidden="0" w:uiPriority="64" w:unhideWhenUsed="0"/>
+    <w:lsdException w:name="Medium List 1 Accent 4" w:semiHidden="0" w:uiPriority="65" w:unhideWhenUsed="0"/>
+    <w:lsdException w:name="Medium List 2 Accent 4" w:semiHidden="0" w:uiPriority="66" w:unhideWhenUsed="0"/>
+    <w:lsdException w:name="Medium Grid 1 Accent 4" w:semiHidden="0" w:uiPriority="67" w:unhideWhenUsed="0"/>
+    <w:lsdException w:name="Medium Grid 2 Accent 4" w:semiHidden="0" w:uiPriority="68" w:unhideWhenUsed="0"/>
+    <w:lsdException w:name="Medium Grid 3 Accent 4" w:semiHidden="0" w:uiPriority="69" w:unhideWhenUsed="0"/>
+    <w:lsdException w:name="Dark List Accent 4" w:semiHidden="0" w:uiPriority="70" w:unhideWhenUsed="0"/>
+    <w:lsdException w:name="Colorful Shading Accent 4" w:semiHidden="0" w:uiPriority="71" w:unhideWhenUsed="0"/>
+    <w:lsdException w:name="Colorful List Accent 4" w:semiHidden="0" w:uiPriority="72" w:unhideWhenUsed="0"/>
+    <w:lsdException w:name="Colorful Grid Accent 4" w:semiHidden="0" w:uiPriority="73" w:unhideWhenUsed="0"/>
+    <w:lsdException w:name="Light Shading Accent 5" w:semiHidden="0" w:uiPriority="60" w:unhideWhenUsed="0"/>
+    <w:lsdException w:name="Light List Accent 5" w:semiHidden="0" w:uiPriority="61" w:unhideWhenUsed="0"/>
+    <w:lsdException w:name="Light Grid Accent 5" w:semiHidden="0" w:uiPriority="62" w:unhideWhenUsed="0"/>
+    <w:lsdException w:name="Medium Shading 1 Accent 5" w:semiHidden="0" w:uiPriority="63" w:unhideWhenUsed="0"/>
+    <w:lsdException w:name="Medium Shading 2 Accent 5" w:semiHidden="0" w:uiPriority="64" w:unhideWhenUsed="0"/>
+    <w:lsdException w:name="Medium List 1 Accent 5" w:semiHidden="0" w:uiPriority="65" w:unhideWhenUsed="0"/>
+    <w:lsdException w:name="Medium List 2 Accent 5" w:semiHidden="0" w:uiPriority="66" w:unhideWhenUsed="0"/>
+    <w:lsdException w:name="Medium Grid 1 Accent 5" w:semiHidden="0" w:uiPriority="67" w:unhideWhenUsed="0"/>
+    <w:lsdException w:name="Medium Grid 2 Accent 5" w:semiHidden="0" w:uiPriority="68" w:unhideWhenUsed="0"/>
+    <w:lsdException w:name="Medium Grid 3 Accent 5" w:semiHidden="0" w:uiPriority="69" w:unhideWhenUsed="0"/>
+    <w:lsdException w:name="Dark List Accent 5" w:semiHidden="0" w:uiPriority="70" w:unhideWhenUsed="0"/>
+    <w:lsdException w:name="Colorful Shading Accent 5" w:semiHidden="0" w:uiPriority="71" w:unhideWhenUsed="0"/>
+    <w:lsdException w:name="Colorful List Accent 5" w:semiHidden="0" w:uiPriority="72" w:unhideWhenUsed="0"/>
+    <w:lsdException w:name="Colorful Grid Accent 5" w:semiHidden="0" w:uiPriority="73" w:unhideWhenUsed="0"/>
+    <w:lsdException w:name="Light Shading Accent 6" w:semiHidden="0" w:uiPriority="60" w:unhideWhenUsed="0"/>
+    <w:lsdException w:name="Light List Accent 6" w:semiHidden="0" w:uiPriority="61" w:unhideWhenUsed="0"/>
+    <w:lsdException w:name="Light Grid Accent 6" w:semiHidden="0" w:uiPriority="62" w:unhideWhenUsed="0"/>
+    <w:lsdException w:name="Medium Shading 1 Accent 6" w:semiHidden="0" w:uiPriority="63" w:unhideWhenUsed="0"/>
+    <w:lsdException w:name="Medium Shading 2 Accent 6" w:semiHidden="0" w:uiPriority="64" w:unhideWhenUsed="0"/>
+    <w:lsdException w:name="Medium List 1 Accent 6" w:semiHidden="0" w:uiPriority="65" w:unhideWhenUsed="0"/>
+    <w:lsdException w:name="Medium List 2 Accent 6" w:semiHidden="0" w:uiPriority="66" w:unhideWhenUsed="0"/>
+    <w:lsdException w:name="Medium Grid 1 Accent 6" w:semiHidden="0" w:uiPriority="67" w:unhideWhenUsed="0"/>
+    <w:lsdException w:name="Medium Grid 2 Accent 6" w:semiHidden="0" w:uiPriority="68" w:unhideWhenUsed="0"/>
+    <w:lsdException w:name="Medium Grid 3 Accent 6" w:semiHidden="0" w:uiPriority="69" w:unhideWhenUsed="0"/>
+    <w:lsdException w:name="Dark List Accent 6" w:semiHidden="0" w:uiPriority="70" w:unhideWhenUsed="0"/>
+    <w:lsdException w:name="Colorful Shading Accent 6" w:semiHidden="0" w:uiPriority="71" w:unhideWhenUsed="0"/>
+    <w:lsdException w:name="Colorful List Accent 6" w:semiHidden="0" w:uiPriority="72" w:unhideWhenUsed="0"/>
+    <w:lsdException w:name="Colorful Grid Accent 6" w:semiHidden="0" w:uiPriority="73" w:unhideWhenUsed="0"/>
+    <w:lsdException w:name="Subtle Emphasis" w:semiHidden="0" w:uiPriority="19" w:unhideWhenUsed="0" w:qFormat="1"/>
+    <w:lsdException w:name="Intense Emphasis" w:semiHidden="0" w:uiPriority="21" w:unhideWhenUsed="0" w:qFormat="1"/>
+    <w:lsdException w:name="Subtle Reference" w:semiHidden="0" w:uiPriority="31" w:unhideWhenUsed="0" w:qFormat="1"/>
+    <w:lsdException w:name="Intense Reference" w:semiHidden="0" w:uiPriority="32" w:unhideWhenUsed="0" w:qFormat="1"/>
+    <w:lsdException w:name="Book Title" w:semiHidden="0" w:uiPriority="33" w:unhideWhenUsed="0" w:qFormat="1"/>
+    <w:lsdException w:name="Bibliography" w:uiPriority="37"/>
+    <w:lsdException w:name="TOC Heading" w:uiPriority="39" w:qFormat="1"/>
   </w:latentStyles>
   <w:style w:type="paragraph" w:default="1" w:styleId="Normal">
     <w:name w:val="Normal"/>
@@ -10371,7 +10175,6 @@
   <w:style w:type="character" w:default="1" w:styleId="DefaultParagraphFont">
     <w:name w:val="Default Paragraph Font"/>
     <w:uiPriority w:val="1"/>
-    <w:semiHidden/>
     <w:unhideWhenUsed/>
   </w:style>
   <w:style w:type="table" w:default="1" w:styleId="TableNormal">
@@ -10660,6 +10463,7 @@
     <w:uiPriority w:val="59"/>
     <w:rsid w:val="000428EB"/>
     <w:tblPr>
+      <w:tblInd w:w="0" w:type="dxa"/>
       <w:tblBorders>
         <w:top w:val="single" w:sz="4" w:space="0" w:color="auto"/>
         <w:left w:val="single" w:sz="4" w:space="0" w:color="auto"/>
@@ -10668,6 +10472,827 @@
         <w:insideH w:val="single" w:sz="4" w:space="0" w:color="auto"/>
         <w:insideV w:val="single" w:sz="4" w:space="0" w:color="auto"/>
       </w:tblBorders>
+      <w:tblCellMar>
+        <w:top w:w="0" w:type="dxa"/>
+        <w:left w:w="108" w:type="dxa"/>
+        <w:bottom w:w="0" w:type="dxa"/>
+        <w:right w:w="108" w:type="dxa"/>
+      </w:tblCellMar>
+    </w:tblPr>
+  </w:style>
+  <w:style w:type="paragraph" w:styleId="z-BottomofForm">
+    <w:name w:val="HTML Bottom of Form"/>
+    <w:basedOn w:val="Normal"/>
+    <w:next w:val="Normal"/>
+    <w:link w:val="z-BottomofFormChar"/>
+    <w:hidden/>
+    <w:uiPriority w:val="99"/>
+    <w:semiHidden/>
+    <w:unhideWhenUsed/>
+    <w:rsid w:val="00AD6C73"/>
+    <w:pPr>
+      <w:pBdr>
+        <w:top w:val="single" w:sz="6" w:space="1" w:color="auto"/>
+      </w:pBdr>
+      <w:spacing w:after="0"/>
+      <w:jc w:val="center"/>
+    </w:pPr>
+    <w:rPr>
+      <w:rFonts w:cs="Arial"/>
+      <w:vanish/>
+      <w:sz w:val="16"/>
+      <w:szCs w:val="16"/>
+    </w:rPr>
+  </w:style>
+  <w:style w:type="character" w:customStyle="1" w:styleId="z-BottomofFormChar">
+    <w:name w:val="z-Bottom of Form Char"/>
+    <w:basedOn w:val="DefaultParagraphFont"/>
+    <w:link w:val="z-BottomofForm"/>
+    <w:uiPriority w:val="99"/>
+    <w:semiHidden/>
+    <w:rsid w:val="00AD6C73"/>
+    <w:rPr>
+      <w:rFonts w:ascii="Arial" w:hAnsi="Arial" w:cs="Arial"/>
+      <w:vanish/>
+      <w:sz w:val="16"/>
+      <w:szCs w:val="16"/>
+    </w:rPr>
+  </w:style>
+  <w:style w:type="paragraph" w:styleId="z-TopofForm">
+    <w:name w:val="HTML Top of Form"/>
+    <w:basedOn w:val="Normal"/>
+    <w:next w:val="Normal"/>
+    <w:link w:val="z-TopofFormChar"/>
+    <w:hidden/>
+    <w:uiPriority w:val="99"/>
+    <w:semiHidden/>
+    <w:unhideWhenUsed/>
+    <w:rsid w:val="00AD6C73"/>
+    <w:pPr>
+      <w:pBdr>
+        <w:bottom w:val="single" w:sz="6" w:space="1" w:color="auto"/>
+      </w:pBdr>
+      <w:spacing w:after="0"/>
+      <w:jc w:val="center"/>
+    </w:pPr>
+    <w:rPr>
+      <w:rFonts w:cs="Arial"/>
+      <w:vanish/>
+      <w:sz w:val="16"/>
+      <w:szCs w:val="16"/>
+    </w:rPr>
+  </w:style>
+  <w:style w:type="character" w:customStyle="1" w:styleId="z-TopofFormChar">
+    <w:name w:val="z-Top of Form Char"/>
+    <w:basedOn w:val="DefaultParagraphFont"/>
+    <w:link w:val="z-TopofForm"/>
+    <w:uiPriority w:val="99"/>
+    <w:semiHidden/>
+    <w:rsid w:val="00AD6C73"/>
+    <w:rPr>
+      <w:rFonts w:ascii="Arial" w:hAnsi="Arial" w:cs="Arial"/>
+      <w:vanish/>
+      <w:sz w:val="16"/>
+      <w:szCs w:val="16"/>
+    </w:rPr>
+  </w:style>
+  <w:style w:type="character" w:styleId="Hyperlink">
+    <w:name w:val="Hyperlink"/>
+    <w:basedOn w:val="DefaultParagraphFont"/>
+    <w:uiPriority w:val="99"/>
+    <w:unhideWhenUsed/>
+    <w:rsid w:val="004E2AA6"/>
+    <w:rPr>
+      <w:color w:val="0000FF" w:themeColor="hyperlink"/>
+      <w:u w:val="single"/>
+    </w:rPr>
+  </w:style>
+  <w:style w:type="paragraph" w:styleId="NormalWeb">
+    <w:name w:val="Normal (Web)"/>
+    <w:basedOn w:val="Normal"/>
+    <w:uiPriority w:val="99"/>
+    <w:unhideWhenUsed/>
+    <w:rsid w:val="005F428B"/>
+    <w:pPr>
+      <w:spacing w:before="100" w:beforeAutospacing="1" w:after="100" w:afterAutospacing="1"/>
+    </w:pPr>
+    <w:rPr>
+      <w:rFonts w:ascii="Times New Roman" w:eastAsia="Times New Roman" w:hAnsi="Times New Roman" w:cs="Times New Roman"/>
+      <w:sz w:val="24"/>
+      <w:lang w:val="en-GB" w:eastAsia="ja-JP"/>
+    </w:rPr>
+  </w:style>
+  <w:style w:type="character" w:styleId="IntenseEmphasis">
+    <w:name w:val="Intense Emphasis"/>
+    <w:basedOn w:val="DefaultParagraphFont"/>
+    <w:uiPriority w:val="21"/>
+    <w:qFormat/>
+    <w:rsid w:val="001C06DA"/>
+    <w:rPr>
+      <w:b/>
+      <w:bCs/>
+      <w:i/>
+      <w:iCs/>
+      <w:color w:val="4F81BD" w:themeColor="accent1"/>
+    </w:rPr>
+  </w:style>
+  <w:style w:type="character" w:styleId="Emphasis">
+    <w:name w:val="Emphasis"/>
+    <w:basedOn w:val="DefaultParagraphFont"/>
+    <w:uiPriority w:val="20"/>
+    <w:qFormat/>
+    <w:rsid w:val="001C06DA"/>
+    <w:rPr>
+      <w:i/>
+      <w:iCs/>
+    </w:rPr>
+  </w:style>
+  <w:style w:type="paragraph" w:styleId="FootnoteText">
+    <w:name w:val="footnote text"/>
+    <w:basedOn w:val="Normal"/>
+    <w:link w:val="FootnoteTextChar"/>
+    <w:uiPriority w:val="99"/>
+    <w:semiHidden/>
+    <w:unhideWhenUsed/>
+    <w:rsid w:val="003558CA"/>
+    <w:pPr>
+      <w:spacing w:after="0"/>
+    </w:pPr>
+    <w:rPr>
+      <w:sz w:val="20"/>
+      <w:szCs w:val="20"/>
+    </w:rPr>
+  </w:style>
+  <w:style w:type="character" w:customStyle="1" w:styleId="FootnoteTextChar">
+    <w:name w:val="Footnote Text Char"/>
+    <w:basedOn w:val="DefaultParagraphFont"/>
+    <w:link w:val="FootnoteText"/>
+    <w:uiPriority w:val="99"/>
+    <w:semiHidden/>
+    <w:rsid w:val="003558CA"/>
+    <w:rPr>
+      <w:rFonts w:ascii="Arial" w:hAnsi="Arial"/>
+      <w:sz w:val="20"/>
+      <w:szCs w:val="20"/>
+    </w:rPr>
+  </w:style>
+  <w:style w:type="character" w:styleId="FootnoteReference">
+    <w:name w:val="footnote reference"/>
+    <w:basedOn w:val="DefaultParagraphFont"/>
+    <w:uiPriority w:val="99"/>
+    <w:semiHidden/>
+    <w:unhideWhenUsed/>
+    <w:rsid w:val="003558CA"/>
+    <w:rPr>
+      <w:vertAlign w:val="superscript"/>
+    </w:rPr>
+  </w:style>
+  <w:style w:type="character" w:styleId="CommentReference">
+    <w:name w:val="annotation reference"/>
+    <w:basedOn w:val="DefaultParagraphFont"/>
+    <w:uiPriority w:val="99"/>
+    <w:semiHidden/>
+    <w:unhideWhenUsed/>
+    <w:rsid w:val="004E73E0"/>
+    <w:rPr>
+      <w:sz w:val="16"/>
+      <w:szCs w:val="16"/>
+    </w:rPr>
+  </w:style>
+  <w:style w:type="paragraph" w:styleId="CommentText">
+    <w:name w:val="annotation text"/>
+    <w:basedOn w:val="Normal"/>
+    <w:link w:val="CommentTextChar"/>
+    <w:uiPriority w:val="99"/>
+    <w:semiHidden/>
+    <w:unhideWhenUsed/>
+    <w:rsid w:val="004E73E0"/>
+    <w:rPr>
+      <w:sz w:val="20"/>
+      <w:szCs w:val="20"/>
+    </w:rPr>
+  </w:style>
+  <w:style w:type="character" w:customStyle="1" w:styleId="CommentTextChar">
+    <w:name w:val="Comment Text Char"/>
+    <w:basedOn w:val="DefaultParagraphFont"/>
+    <w:link w:val="CommentText"/>
+    <w:uiPriority w:val="99"/>
+    <w:semiHidden/>
+    <w:rsid w:val="004E73E0"/>
+    <w:rPr>
+      <w:rFonts w:ascii="Arial" w:hAnsi="Arial"/>
+      <w:sz w:val="20"/>
+      <w:szCs w:val="20"/>
+    </w:rPr>
+  </w:style>
+  <w:style w:type="paragraph" w:styleId="CommentSubject">
+    <w:name w:val="annotation subject"/>
+    <w:basedOn w:val="CommentText"/>
+    <w:next w:val="CommentText"/>
+    <w:link w:val="CommentSubjectChar"/>
+    <w:uiPriority w:val="99"/>
+    <w:semiHidden/>
+    <w:unhideWhenUsed/>
+    <w:rsid w:val="004E73E0"/>
+    <w:rPr>
+      <w:b/>
+      <w:bCs/>
+    </w:rPr>
+  </w:style>
+  <w:style w:type="character" w:customStyle="1" w:styleId="CommentSubjectChar">
+    <w:name w:val="Comment Subject Char"/>
+    <w:basedOn w:val="CommentTextChar"/>
+    <w:link w:val="CommentSubject"/>
+    <w:uiPriority w:val="99"/>
+    <w:semiHidden/>
+    <w:rsid w:val="004E73E0"/>
+    <w:rPr>
+      <w:rFonts w:ascii="Arial" w:hAnsi="Arial"/>
+      <w:b/>
+      <w:bCs/>
+      <w:sz w:val="20"/>
+      <w:szCs w:val="20"/>
+    </w:rPr>
+  </w:style>
+  <w:style w:type="character" w:styleId="Strong">
+    <w:name w:val="Strong"/>
+    <w:basedOn w:val="DefaultParagraphFont"/>
+    <w:uiPriority w:val="22"/>
+    <w:qFormat/>
+    <w:rsid w:val="004E73E0"/>
+    <w:rPr>
+      <w:b/>
+      <w:bCs/>
+    </w:rPr>
+  </w:style>
+</w:styles>
+</file>
+
+<file path=word/stylesWithEffects.xml><?xml version="1.0" encoding="utf-8"?>
+<w:styles xmlns:wpc="http://schemas.microsoft.com/office/word/2010/wordprocessingCanvas" xmlns:mo="http://schemas.microsoft.com/office/mac/office/2008/main" xmlns:mc="http://schemas.openxmlformats.org/markup-compatibility/2006" xmlns:mv="urn:schemas-microsoft-com:mac:vml" xmlns:o="urn:schemas-microsoft-com:office:office" xmlns:r="http://schemas.openxmlformats.org/officeDocument/2006/relationships" xmlns:m="http://schemas.openxmlformats.org/officeDocument/2006/math" xmlns:v="urn:schemas-microsoft-com:vml" xmlns:wp14="http://schemas.microsoft.com/office/word/2010/wordprocessingDrawing" xmlns:wp="http://schemas.openxmlformats.org/drawingml/2006/wordprocessingDrawing" xmlns:w10="urn:schemas-microsoft-com:office:word" xmlns:w="http://schemas.openxmlformats.org/wordprocessingml/2006/main" xmlns:w14="http://schemas.microsoft.com/office/word/2010/wordml" xmlns:wpg="http://schemas.microsoft.com/office/word/2010/wordprocessingGroup" xmlns:wpi="http://schemas.microsoft.com/office/word/2010/wordprocessingInk" xmlns:wne="http://schemas.microsoft.com/office/word/2006/wordml" xmlns:wps="http://schemas.microsoft.com/office/word/2010/wordprocessingShape" mc:Ignorable="w14 wp14">
+  <w:docDefaults>
+    <w:rPrDefault>
+      <w:rPr>
+        <w:rFonts w:asciiTheme="minorHAnsi" w:eastAsiaTheme="minorEastAsia" w:hAnsiTheme="minorHAnsi" w:cstheme="minorBidi"/>
+        <w:sz w:val="24"/>
+        <w:szCs w:val="24"/>
+        <w:lang w:val="en-US" w:eastAsia="en-US" w:bidi="ar-SA"/>
+      </w:rPr>
+    </w:rPrDefault>
+    <w:pPrDefault/>
+  </w:docDefaults>
+  <w:latentStyles w:defLockedState="0" w:defUIPriority="99" w:defSemiHidden="1" w:defUnhideWhenUsed="1" w:defQFormat="0" w:count="276">
+    <w:lsdException w:name="Normal" w:semiHidden="0" w:uiPriority="0" w:unhideWhenUsed="0" w:qFormat="1"/>
+    <w:lsdException w:name="heading 1" w:semiHidden="0" w:uiPriority="0" w:unhideWhenUsed="0" w:qFormat="1"/>
+    <w:lsdException w:name="heading 2" w:uiPriority="9" w:qFormat="1"/>
+    <w:lsdException w:name="heading 3" w:uiPriority="0" w:qFormat="1"/>
+    <w:lsdException w:name="heading 4" w:uiPriority="9" w:qFormat="1"/>
+    <w:lsdException w:name="heading 5" w:uiPriority="9" w:qFormat="1"/>
+    <w:lsdException w:name="heading 6" w:uiPriority="9" w:qFormat="1"/>
+    <w:lsdException w:name="heading 7" w:uiPriority="9" w:qFormat="1"/>
+    <w:lsdException w:name="heading 8" w:uiPriority="9" w:qFormat="1"/>
+    <w:lsdException w:name="heading 9" w:uiPriority="9" w:qFormat="1"/>
+    <w:lsdException w:name="toc 1" w:uiPriority="39"/>
+    <w:lsdException w:name="toc 2" w:uiPriority="39"/>
+    <w:lsdException w:name="toc 3" w:uiPriority="39"/>
+    <w:lsdException w:name="toc 4" w:uiPriority="39"/>
+    <w:lsdException w:name="toc 5" w:uiPriority="39"/>
+    <w:lsdException w:name="toc 6" w:uiPriority="39"/>
+    <w:lsdException w:name="toc 7" w:uiPriority="39"/>
+    <w:lsdException w:name="toc 8" w:uiPriority="39"/>
+    <w:lsdException w:name="toc 9" w:uiPriority="39"/>
+    <w:lsdException w:name="caption" w:uiPriority="35" w:qFormat="1"/>
+    <w:lsdException w:name="Title" w:semiHidden="0" w:uiPriority="0" w:unhideWhenUsed="0" w:qFormat="1"/>
+    <w:lsdException w:name="Default Paragraph Font" w:uiPriority="1"/>
+    <w:lsdException w:name="Subtitle" w:semiHidden="0" w:uiPriority="0" w:unhideWhenUsed="0" w:qFormat="1"/>
+    <w:lsdException w:name="Strong" w:semiHidden="0" w:uiPriority="22" w:unhideWhenUsed="0" w:qFormat="1"/>
+    <w:lsdException w:name="Emphasis" w:semiHidden="0" w:uiPriority="20" w:unhideWhenUsed="0" w:qFormat="1"/>
+    <w:lsdException w:name="Table Grid" w:semiHidden="0" w:uiPriority="59" w:unhideWhenUsed="0"/>
+    <w:lsdException w:name="Note Level 1" w:semiHidden="0" w:unhideWhenUsed="0"/>
+    <w:lsdException w:name="Note Level 2" w:semiHidden="0" w:unhideWhenUsed="0"/>
+    <w:lsdException w:name="Note Level 3" w:semiHidden="0" w:unhideWhenUsed="0"/>
+    <w:lsdException w:name="Note Level 4" w:semiHidden="0" w:unhideWhenUsed="0"/>
+    <w:lsdException w:name="Note Level 5" w:semiHidden="0" w:unhideWhenUsed="0"/>
+    <w:lsdException w:name="Note Level 6" w:semiHidden="0" w:unhideWhenUsed="0"/>
+    <w:lsdException w:name="Note Level 7" w:semiHidden="0" w:unhideWhenUsed="0"/>
+    <w:lsdException w:name="Note Level 8" w:semiHidden="0" w:unhideWhenUsed="0"/>
+    <w:lsdException w:name="Note Level 9" w:semiHidden="0" w:unhideWhenUsed="0"/>
+    <w:lsdException w:name="Placeholder Text" w:unhideWhenUsed="0"/>
+    <w:lsdException w:name="No Spacing" w:semiHidden="0" w:uiPriority="1" w:unhideWhenUsed="0" w:qFormat="1"/>
+    <w:lsdException w:name="Light Shading" w:semiHidden="0" w:uiPriority="60" w:unhideWhenUsed="0"/>
+    <w:lsdException w:name="Light List" w:semiHidden="0" w:uiPriority="61" w:unhideWhenUsed="0"/>
+    <w:lsdException w:name="Light Grid" w:semiHidden="0" w:uiPriority="62" w:unhideWhenUsed="0"/>
+    <w:lsdException w:name="Medium Shading 1" w:semiHidden="0" w:uiPriority="63" w:unhideWhenUsed="0"/>
+    <w:lsdException w:name="Medium Shading 2" w:semiHidden="0" w:uiPriority="64" w:unhideWhenUsed="0"/>
+    <w:lsdException w:name="Medium List 1" w:semiHidden="0" w:uiPriority="65" w:unhideWhenUsed="0"/>
+    <w:lsdException w:name="Medium List 2" w:semiHidden="0" w:uiPriority="66" w:unhideWhenUsed="0"/>
+    <w:lsdException w:name="Medium Grid 1" w:semiHidden="0" w:uiPriority="67" w:unhideWhenUsed="0"/>
+    <w:lsdException w:name="Medium Grid 2" w:semiHidden="0" w:uiPriority="68" w:unhideWhenUsed="0"/>
+    <w:lsdException w:name="Medium Grid 3" w:semiHidden="0" w:uiPriority="69" w:unhideWhenUsed="0"/>
+    <w:lsdException w:name="Dark List" w:semiHidden="0" w:uiPriority="70" w:unhideWhenUsed="0"/>
+    <w:lsdException w:name="Colorful Shading" w:semiHidden="0" w:uiPriority="71" w:unhideWhenUsed="0"/>
+    <w:lsdException w:name="Colorful List" w:semiHidden="0" w:uiPriority="72" w:unhideWhenUsed="0"/>
+    <w:lsdException w:name="Colorful Grid" w:semiHidden="0" w:uiPriority="73" w:unhideWhenUsed="0"/>
+    <w:lsdException w:name="Light Shading Accent 1" w:semiHidden="0" w:uiPriority="60" w:unhideWhenUsed="0"/>
+    <w:lsdException w:name="Light List Accent 1" w:semiHidden="0" w:uiPriority="61" w:unhideWhenUsed="0"/>
+    <w:lsdException w:name="Light Grid Accent 1" w:semiHidden="0" w:uiPriority="62" w:unhideWhenUsed="0"/>
+    <w:lsdException w:name="Medium Shading 1 Accent 1" w:semiHidden="0" w:uiPriority="63" w:unhideWhenUsed="0"/>
+    <w:lsdException w:name="Medium Shading 2 Accent 1" w:semiHidden="0" w:uiPriority="64" w:unhideWhenUsed="0"/>
+    <w:lsdException w:name="Medium List 1 Accent 1" w:semiHidden="0" w:uiPriority="65" w:unhideWhenUsed="0"/>
+    <w:lsdException w:name="Revision" w:unhideWhenUsed="0"/>
+    <w:lsdException w:name="List Paragraph" w:semiHidden="0" w:uiPriority="34" w:unhideWhenUsed="0" w:qFormat="1"/>
+    <w:lsdException w:name="Quote" w:semiHidden="0" w:uiPriority="29" w:unhideWhenUsed="0" w:qFormat="1"/>
+    <w:lsdException w:name="Intense Quote" w:semiHidden="0" w:uiPriority="30" w:unhideWhenUsed="0" w:qFormat="1"/>
+    <w:lsdException w:name="Medium List 2 Accent 1" w:semiHidden="0" w:uiPriority="66" w:unhideWhenUsed="0"/>
+    <w:lsdException w:name="Medium Grid 1 Accent 1" w:semiHidden="0" w:uiPriority="67" w:unhideWhenUsed="0"/>
+    <w:lsdException w:name="Medium Grid 2 Accent 1" w:semiHidden="0" w:uiPriority="68" w:unhideWhenUsed="0"/>
+    <w:lsdException w:name="Medium Grid 3 Accent 1" w:semiHidden="0" w:uiPriority="69" w:unhideWhenUsed="0"/>
+    <w:lsdException w:name="Dark List Accent 1" w:semiHidden="0" w:uiPriority="70" w:unhideWhenUsed="0"/>
+    <w:lsdException w:name="Colorful Shading Accent 1" w:semiHidden="0" w:uiPriority="71" w:unhideWhenUsed="0"/>
+    <w:lsdException w:name="Colorful List Accent 1" w:semiHidden="0" w:uiPriority="72" w:unhideWhenUsed="0"/>
+    <w:lsdException w:name="Colorful Grid Accent 1" w:semiHidden="0" w:uiPriority="73" w:unhideWhenUsed="0"/>
+    <w:lsdException w:name="Light Shading Accent 2" w:semiHidden="0" w:uiPriority="60" w:unhideWhenUsed="0"/>
+    <w:lsdException w:name="Light List Accent 2" w:semiHidden="0" w:uiPriority="61" w:unhideWhenUsed="0"/>
+    <w:lsdException w:name="Light Grid Accent 2" w:semiHidden="0" w:uiPriority="62" w:unhideWhenUsed="0"/>
+    <w:lsdException w:name="Medium Shading 1 Accent 2" w:semiHidden="0" w:uiPriority="63" w:unhideWhenUsed="0"/>
+    <w:lsdException w:name="Medium Shading 2 Accent 2" w:semiHidden="0" w:uiPriority="64" w:unhideWhenUsed="0"/>
+    <w:lsdException w:name="Medium List 1 Accent 2" w:semiHidden="0" w:uiPriority="65" w:unhideWhenUsed="0"/>
+    <w:lsdException w:name="Medium List 2 Accent 2" w:semiHidden="0" w:uiPriority="66" w:unhideWhenUsed="0"/>
+    <w:lsdException w:name="Medium Grid 1 Accent 2" w:semiHidden="0" w:uiPriority="67" w:unhideWhenUsed="0"/>
+    <w:lsdException w:name="Medium Grid 2 Accent 2" w:semiHidden="0" w:uiPriority="68" w:unhideWhenUsed="0"/>
+    <w:lsdException w:name="Medium Grid 3 Accent 2" w:semiHidden="0" w:uiPriority="69" w:unhideWhenUsed="0"/>
+    <w:lsdException w:name="Dark List Accent 2" w:semiHidden="0" w:uiPriority="70" w:unhideWhenUsed="0"/>
+    <w:lsdException w:name="Colorful Shading Accent 2" w:semiHidden="0" w:uiPriority="71" w:unhideWhenUsed="0"/>
+    <w:lsdException w:name="Colorful List Accent 2" w:semiHidden="0" w:uiPriority="72" w:unhideWhenUsed="0"/>
+    <w:lsdException w:name="Colorful Grid Accent 2" w:semiHidden="0" w:uiPriority="73" w:unhideWhenUsed="0"/>
+    <w:lsdException w:name="Light Shading Accent 3" w:semiHidden="0" w:uiPriority="60" w:unhideWhenUsed="0"/>
+    <w:lsdException w:name="Light List Accent 3" w:semiHidden="0" w:uiPriority="61" w:unhideWhenUsed="0"/>
+    <w:lsdException w:name="Light Grid Accent 3" w:semiHidden="0" w:uiPriority="62" w:unhideWhenUsed="0"/>
+    <w:lsdException w:name="Medium Shading 1 Accent 3" w:semiHidden="0" w:uiPriority="63" w:unhideWhenUsed="0"/>
+    <w:lsdException w:name="Medium Shading 2 Accent 3" w:semiHidden="0" w:uiPriority="64" w:unhideWhenUsed="0"/>
+    <w:lsdException w:name="Medium List 1 Accent 3" w:semiHidden="0" w:uiPriority="65" w:unhideWhenUsed="0"/>
+    <w:lsdException w:name="Medium List 2 Accent 3" w:semiHidden="0" w:uiPriority="66" w:unhideWhenUsed="0"/>
+    <w:lsdException w:name="Medium Grid 1 Accent 3" w:semiHidden="0" w:uiPriority="67" w:unhideWhenUsed="0"/>
+    <w:lsdException w:name="Medium Grid 2 Accent 3" w:semiHidden="0" w:uiPriority="68" w:unhideWhenUsed="0"/>
+    <w:lsdException w:name="Medium Grid 3 Accent 3" w:semiHidden="0" w:uiPriority="69" w:unhideWhenUsed="0"/>
+    <w:lsdException w:name="Dark List Accent 3" w:semiHidden="0" w:uiPriority="70" w:unhideWhenUsed="0"/>
+    <w:lsdException w:name="Colorful Shading Accent 3" w:semiHidden="0" w:uiPriority="71" w:unhideWhenUsed="0"/>
+    <w:lsdException w:name="Colorful List Accent 3" w:semiHidden="0" w:uiPriority="72" w:unhideWhenUsed="0"/>
+    <w:lsdException w:name="Colorful Grid Accent 3" w:semiHidden="0" w:uiPriority="73" w:unhideWhenUsed="0"/>
+    <w:lsdException w:name="Light Shading Accent 4" w:semiHidden="0" w:uiPriority="60" w:unhideWhenUsed="0"/>
+    <w:lsdException w:name="Light List Accent 4" w:semiHidden="0" w:uiPriority="61" w:unhideWhenUsed="0"/>
+    <w:lsdException w:name="Light Grid Accent 4" w:semiHidden="0" w:uiPriority="62" w:unhideWhenUsed="0"/>
+    <w:lsdException w:name="Medium Shading 1 Accent 4" w:semiHidden="0" w:uiPriority="63" w:unhideWhenUsed="0"/>
+    <w:lsdException w:name="Medium Shading 2 Accent 4" w:semiHidden="0" w:uiPriority="64" w:unhideWhenUsed="0"/>
+    <w:lsdException w:name="Medium List 1 Accent 4" w:semiHidden="0" w:uiPriority="65" w:unhideWhenUsed="0"/>
+    <w:lsdException w:name="Medium List 2 Accent 4" w:semiHidden="0" w:uiPriority="66" w:unhideWhenUsed="0"/>
+    <w:lsdException w:name="Medium Grid 1 Accent 4" w:semiHidden="0" w:uiPriority="67" w:unhideWhenUsed="0"/>
+    <w:lsdException w:name="Medium Grid 2 Accent 4" w:semiHidden="0" w:uiPriority="68" w:unhideWhenUsed="0"/>
+    <w:lsdException w:name="Medium Grid 3 Accent 4" w:semiHidden="0" w:uiPriority="69" w:unhideWhenUsed="0"/>
+    <w:lsdException w:name="Dark List Accent 4" w:semiHidden="0" w:uiPriority="70" w:unhideWhenUsed="0"/>
+    <w:lsdException w:name="Colorful Shading Accent 4" w:semiHidden="0" w:uiPriority="71" w:unhideWhenUsed="0"/>
+    <w:lsdException w:name="Colorful List Accent 4" w:semiHidden="0" w:uiPriority="72" w:unhideWhenUsed="0"/>
+    <w:lsdException w:name="Colorful Grid Accent 4" w:semiHidden="0" w:uiPriority="73" w:unhideWhenUsed="0"/>
+    <w:lsdException w:name="Light Shading Accent 5" w:semiHidden="0" w:uiPriority="60" w:unhideWhenUsed="0"/>
+    <w:lsdException w:name="Light List Accent 5" w:semiHidden="0" w:uiPriority="61" w:unhideWhenUsed="0"/>
+    <w:lsdException w:name="Light Grid Accent 5" w:semiHidden="0" w:uiPriority="62" w:unhideWhenUsed="0"/>
+    <w:lsdException w:name="Medium Shading 1 Accent 5" w:semiHidden="0" w:uiPriority="63" w:unhideWhenUsed="0"/>
+    <w:lsdException w:name="Medium Shading 2 Accent 5" w:semiHidden="0" w:uiPriority="64" w:unhideWhenUsed="0"/>
+    <w:lsdException w:name="Medium List 1 Accent 5" w:semiHidden="0" w:uiPriority="65" w:unhideWhenUsed="0"/>
+    <w:lsdException w:name="Medium List 2 Accent 5" w:semiHidden="0" w:uiPriority="66" w:unhideWhenUsed="0"/>
+    <w:lsdException w:name="Medium Grid 1 Accent 5" w:semiHidden="0" w:uiPriority="67" w:unhideWhenUsed="0"/>
+    <w:lsdException w:name="Medium Grid 2 Accent 5" w:semiHidden="0" w:uiPriority="68" w:unhideWhenUsed="0"/>
+    <w:lsdException w:name="Medium Grid 3 Accent 5" w:semiHidden="0" w:uiPriority="69" w:unhideWhenUsed="0"/>
+    <w:lsdException w:name="Dark List Accent 5" w:semiHidden="0" w:uiPriority="70" w:unhideWhenUsed="0"/>
+    <w:lsdException w:name="Colorful Shading Accent 5" w:semiHidden="0" w:uiPriority="71" w:unhideWhenUsed="0"/>
+    <w:lsdException w:name="Colorful List Accent 5" w:semiHidden="0" w:uiPriority="72" w:unhideWhenUsed="0"/>
+    <w:lsdException w:name="Colorful Grid Accent 5" w:semiHidden="0" w:uiPriority="73" w:unhideWhenUsed="0"/>
+    <w:lsdException w:name="Light Shading Accent 6" w:semiHidden="0" w:uiPriority="60" w:unhideWhenUsed="0"/>
+    <w:lsdException w:name="Light List Accent 6" w:semiHidden="0" w:uiPriority="61" w:unhideWhenUsed="0"/>
+    <w:lsdException w:name="Light Grid Accent 6" w:semiHidden="0" w:uiPriority="62" w:unhideWhenUsed="0"/>
+    <w:lsdException w:name="Medium Shading 1 Accent 6" w:semiHidden="0" w:uiPriority="63" w:unhideWhenUsed="0"/>
+    <w:lsdException w:name="Medium Shading 2 Accent 6" w:semiHidden="0" w:uiPriority="64" w:unhideWhenUsed="0"/>
+    <w:lsdException w:name="Medium List 1 Accent 6" w:semiHidden="0" w:uiPriority="65" w:unhideWhenUsed="0"/>
+    <w:lsdException w:name="Medium List 2 Accent 6" w:semiHidden="0" w:uiPriority="66" w:unhideWhenUsed="0"/>
+    <w:lsdException w:name="Medium Grid 1 Accent 6" w:semiHidden="0" w:uiPriority="67" w:unhideWhenUsed="0"/>
+    <w:lsdException w:name="Medium Grid 2 Accent 6" w:semiHidden="0" w:uiPriority="68" w:unhideWhenUsed="0"/>
+    <w:lsdException w:name="Medium Grid 3 Accent 6" w:semiHidden="0" w:uiPriority="69" w:unhideWhenUsed="0"/>
+    <w:lsdException w:name="Dark List Accent 6" w:semiHidden="0" w:uiPriority="70" w:unhideWhenUsed="0"/>
+    <w:lsdException w:name="Colorful Shading Accent 6" w:semiHidden="0" w:uiPriority="71" w:unhideWhenUsed="0"/>
+    <w:lsdException w:name="Colorful List Accent 6" w:semiHidden="0" w:uiPriority="72" w:unhideWhenUsed="0"/>
+    <w:lsdException w:name="Colorful Grid Accent 6" w:semiHidden="0" w:uiPriority="73" w:unhideWhenUsed="0"/>
+    <w:lsdException w:name="Subtle Emphasis" w:semiHidden="0" w:uiPriority="19" w:unhideWhenUsed="0" w:qFormat="1"/>
+    <w:lsdException w:name="Intense Emphasis" w:semiHidden="0" w:uiPriority="21" w:unhideWhenUsed="0" w:qFormat="1"/>
+    <w:lsdException w:name="Subtle Reference" w:semiHidden="0" w:uiPriority="31" w:unhideWhenUsed="0" w:qFormat="1"/>
+    <w:lsdException w:name="Intense Reference" w:semiHidden="0" w:uiPriority="32" w:unhideWhenUsed="0" w:qFormat="1"/>
+    <w:lsdException w:name="Book Title" w:semiHidden="0" w:uiPriority="33" w:unhideWhenUsed="0" w:qFormat="1"/>
+    <w:lsdException w:name="Bibliography" w:uiPriority="37"/>
+    <w:lsdException w:name="TOC Heading" w:uiPriority="39" w:qFormat="1"/>
+  </w:latentStyles>
+  <w:style w:type="paragraph" w:default="1" w:styleId="Normal">
+    <w:name w:val="Normal"/>
+    <w:qFormat/>
+    <w:rsid w:val="00CD7900"/>
+    <w:pPr>
+      <w:spacing w:after="120"/>
+    </w:pPr>
+    <w:rPr>
+      <w:rFonts w:ascii="Arial" w:hAnsi="Arial"/>
+      <w:sz w:val="22"/>
+    </w:rPr>
+  </w:style>
+  <w:style w:type="paragraph" w:styleId="Heading1">
+    <w:name w:val="heading 1"/>
+    <w:basedOn w:val="Normal"/>
+    <w:next w:val="Normal"/>
+    <w:link w:val="Heading1Char"/>
+    <w:qFormat/>
+    <w:rsid w:val="00114CC0"/>
+    <w:pPr>
+      <w:keepNext/>
+      <w:keepLines/>
+      <w:widowControl w:val="0"/>
+      <w:spacing w:before="360"/>
+      <w:outlineLvl w:val="0"/>
+    </w:pPr>
+    <w:rPr>
+      <w:rFonts w:eastAsia="Trebuchet MS" w:cs="Arial"/>
+      <w:b/>
+      <w:color w:val="000000"/>
+      <w:sz w:val="28"/>
+      <w:szCs w:val="20"/>
+    </w:rPr>
+  </w:style>
+  <w:style w:type="paragraph" w:styleId="Heading2">
+    <w:name w:val="heading 2"/>
+    <w:basedOn w:val="Normal"/>
+    <w:next w:val="Normal"/>
+    <w:link w:val="Heading2Char"/>
+    <w:autoRedefine/>
+    <w:uiPriority w:val="9"/>
+    <w:unhideWhenUsed/>
+    <w:qFormat/>
+    <w:rsid w:val="00194647"/>
+    <w:pPr>
+      <w:keepNext/>
+      <w:keepLines/>
+      <w:pBdr>
+        <w:top w:val="dotted" w:sz="4" w:space="1" w:color="7F7F7F" w:themeColor="text1" w:themeTint="80"/>
+      </w:pBdr>
+      <w:spacing w:after="0"/>
+      <w:outlineLvl w:val="1"/>
+    </w:pPr>
+    <w:rPr>
+      <w:rFonts w:ascii="Trebuchet MS" w:eastAsiaTheme="majorEastAsia" w:hAnsi="Trebuchet MS" w:cstheme="majorBidi"/>
+      <w:b/>
+      <w:bCs/>
+      <w:color w:val="000000"/>
+      <w:sz w:val="26"/>
+      <w:szCs w:val="26"/>
+    </w:rPr>
+  </w:style>
+  <w:style w:type="paragraph" w:styleId="Heading3">
+    <w:name w:val="heading 3"/>
+    <w:basedOn w:val="Normal"/>
+    <w:next w:val="Normal"/>
+    <w:link w:val="Heading3Char"/>
+    <w:qFormat/>
+    <w:rsid w:val="00733FB0"/>
+    <w:pPr>
+      <w:widowControl w:val="0"/>
+      <w:spacing w:before="200" w:after="0" w:line="276" w:lineRule="auto"/>
+      <w:outlineLvl w:val="2"/>
+    </w:pPr>
+    <w:rPr>
+      <w:rFonts w:ascii="Arial Narrow" w:eastAsia="Trebuchet MS" w:hAnsi="Arial Narrow" w:cs="Arial"/>
+      <w:i/>
+      <w:color w:val="000000"/>
+      <w:sz w:val="24"/>
+      <w:szCs w:val="20"/>
+    </w:rPr>
+  </w:style>
+  <w:style w:type="paragraph" w:styleId="Heading4">
+    <w:name w:val="heading 4"/>
+    <w:basedOn w:val="Heading3"/>
+    <w:next w:val="Normal"/>
+    <w:link w:val="Heading4Char"/>
+    <w:uiPriority w:val="9"/>
+    <w:unhideWhenUsed/>
+    <w:qFormat/>
+    <w:rsid w:val="00114CC0"/>
+    <w:pPr>
+      <w:outlineLvl w:val="3"/>
+    </w:pPr>
+    <w:rPr>
+      <w:b/>
+    </w:rPr>
+  </w:style>
+  <w:style w:type="character" w:default="1" w:styleId="DefaultParagraphFont">
+    <w:name w:val="Default Paragraph Font"/>
+    <w:uiPriority w:val="1"/>
+    <w:unhideWhenUsed/>
+  </w:style>
+  <w:style w:type="table" w:default="1" w:styleId="TableNormal">
+    <w:name w:val="Normal Table"/>
+    <w:uiPriority w:val="99"/>
+    <w:semiHidden/>
+    <w:unhideWhenUsed/>
+    <w:tblPr>
+      <w:tblInd w:w="0" w:type="dxa"/>
+      <w:tblCellMar>
+        <w:top w:w="0" w:type="dxa"/>
+        <w:left w:w="108" w:type="dxa"/>
+        <w:bottom w:w="0" w:type="dxa"/>
+        <w:right w:w="108" w:type="dxa"/>
+      </w:tblCellMar>
+    </w:tblPr>
+  </w:style>
+  <w:style w:type="numbering" w:default="1" w:styleId="NoList">
+    <w:name w:val="No List"/>
+    <w:uiPriority w:val="99"/>
+    <w:semiHidden/>
+    <w:unhideWhenUsed/>
+  </w:style>
+  <w:style w:type="character" w:customStyle="1" w:styleId="Heading1Char">
+    <w:name w:val="Heading 1 Char"/>
+    <w:basedOn w:val="DefaultParagraphFont"/>
+    <w:link w:val="Heading1"/>
+    <w:rsid w:val="00114CC0"/>
+    <w:rPr>
+      <w:rFonts w:ascii="Arial" w:eastAsia="Trebuchet MS" w:hAnsi="Arial" w:cs="Arial"/>
+      <w:b/>
+      <w:color w:val="000000"/>
+      <w:sz w:val="28"/>
+      <w:szCs w:val="20"/>
+    </w:rPr>
+  </w:style>
+  <w:style w:type="character" w:customStyle="1" w:styleId="Heading2Char">
+    <w:name w:val="Heading 2 Char"/>
+    <w:basedOn w:val="DefaultParagraphFont"/>
+    <w:link w:val="Heading2"/>
+    <w:uiPriority w:val="9"/>
+    <w:rsid w:val="00194647"/>
+    <w:rPr>
+      <w:rFonts w:ascii="Trebuchet MS" w:eastAsiaTheme="majorEastAsia" w:hAnsi="Trebuchet MS" w:cstheme="majorBidi"/>
+      <w:b/>
+      <w:bCs/>
+      <w:color w:val="000000"/>
+      <w:sz w:val="26"/>
+      <w:szCs w:val="26"/>
+    </w:rPr>
+  </w:style>
+  <w:style w:type="character" w:customStyle="1" w:styleId="Heading3Char">
+    <w:name w:val="Heading 3 Char"/>
+    <w:basedOn w:val="DefaultParagraphFont"/>
+    <w:link w:val="Heading3"/>
+    <w:rsid w:val="00733FB0"/>
+    <w:rPr>
+      <w:rFonts w:ascii="Arial Narrow" w:eastAsia="Trebuchet MS" w:hAnsi="Arial Narrow" w:cs="Arial"/>
+      <w:i/>
+      <w:color w:val="000000"/>
+      <w:szCs w:val="20"/>
+    </w:rPr>
+  </w:style>
+  <w:style w:type="paragraph" w:styleId="Title">
+    <w:name w:val="Title"/>
+    <w:basedOn w:val="Normal"/>
+    <w:next w:val="Normal"/>
+    <w:link w:val="TitleChar"/>
+    <w:qFormat/>
+    <w:rsid w:val="00733FB0"/>
+    <w:pPr>
+      <w:keepNext/>
+      <w:keepLines/>
+      <w:widowControl w:val="0"/>
+      <w:spacing w:after="0" w:line="276" w:lineRule="auto"/>
+    </w:pPr>
+    <w:rPr>
+      <w:rFonts w:eastAsia="Trebuchet MS" w:cs="Arial"/>
+      <w:color w:val="000000"/>
+      <w:sz w:val="42"/>
+      <w:szCs w:val="20"/>
+    </w:rPr>
+  </w:style>
+  <w:style w:type="character" w:customStyle="1" w:styleId="TitleChar">
+    <w:name w:val="Title Char"/>
+    <w:basedOn w:val="DefaultParagraphFont"/>
+    <w:link w:val="Title"/>
+    <w:rsid w:val="00733FB0"/>
+    <w:rPr>
+      <w:rFonts w:ascii="Arial" w:eastAsia="Trebuchet MS" w:hAnsi="Arial" w:cs="Arial"/>
+      <w:color w:val="000000"/>
+      <w:sz w:val="42"/>
+      <w:szCs w:val="20"/>
+    </w:rPr>
+  </w:style>
+  <w:style w:type="paragraph" w:styleId="Subtitle">
+    <w:name w:val="Subtitle"/>
+    <w:basedOn w:val="Normal"/>
+    <w:next w:val="Normal"/>
+    <w:link w:val="SubtitleChar"/>
+    <w:rsid w:val="00CD7900"/>
+    <w:pPr>
+      <w:keepNext/>
+      <w:keepLines/>
+      <w:widowControl w:val="0"/>
+      <w:spacing w:after="200" w:line="276" w:lineRule="auto"/>
+    </w:pPr>
+    <w:rPr>
+      <w:rFonts w:eastAsia="Trebuchet MS" w:cs="Arial"/>
+      <w:i/>
+      <w:color w:val="000000"/>
+      <w:sz w:val="26"/>
+      <w:szCs w:val="20"/>
+    </w:rPr>
+  </w:style>
+  <w:style w:type="character" w:customStyle="1" w:styleId="SubtitleChar">
+    <w:name w:val="Subtitle Char"/>
+    <w:basedOn w:val="DefaultParagraphFont"/>
+    <w:link w:val="Subtitle"/>
+    <w:rsid w:val="00CD7900"/>
+    <w:rPr>
+      <w:rFonts w:ascii="Arial" w:eastAsia="Trebuchet MS" w:hAnsi="Arial" w:cs="Arial"/>
+      <w:i/>
+      <w:color w:val="000000"/>
+      <w:sz w:val="26"/>
+      <w:szCs w:val="20"/>
+    </w:rPr>
+  </w:style>
+  <w:style w:type="paragraph" w:styleId="Caption">
+    <w:name w:val="caption"/>
+    <w:basedOn w:val="Normal"/>
+    <w:next w:val="Normal"/>
+    <w:uiPriority w:val="35"/>
+    <w:unhideWhenUsed/>
+    <w:qFormat/>
+    <w:rsid w:val="00114CC0"/>
+    <w:pPr>
+      <w:spacing w:after="200"/>
+      <w:jc w:val="center"/>
+    </w:pPr>
+    <w:rPr>
+      <w:rFonts w:ascii="Arial Narrow" w:hAnsi="Arial Narrow"/>
+      <w:bCs/>
+      <w:i/>
+      <w:color w:val="000000" w:themeColor="text1"/>
+      <w:sz w:val="18"/>
+      <w:szCs w:val="18"/>
+    </w:rPr>
+  </w:style>
+  <w:style w:type="paragraph" w:styleId="ListParagraph">
+    <w:name w:val="List Paragraph"/>
+    <w:basedOn w:val="Normal"/>
+    <w:uiPriority w:val="34"/>
+    <w:qFormat/>
+    <w:rsid w:val="00114CC0"/>
+    <w:pPr>
+      <w:ind w:left="720"/>
+      <w:contextualSpacing/>
+    </w:pPr>
+  </w:style>
+  <w:style w:type="paragraph" w:customStyle="1" w:styleId="Note">
+    <w:name w:val="Note"/>
+    <w:basedOn w:val="Normal"/>
+    <w:qFormat/>
+    <w:rsid w:val="00114CC0"/>
+    <w:pPr>
+      <w:ind w:left="720" w:right="362"/>
+    </w:pPr>
+    <w:rPr>
+      <w:rFonts w:ascii="Arial Narrow" w:hAnsi="Arial Narrow"/>
+      <w:i/>
+      <w:sz w:val="20"/>
+    </w:rPr>
+  </w:style>
+  <w:style w:type="character" w:customStyle="1" w:styleId="Heading4Char">
+    <w:name w:val="Heading 4 Char"/>
+    <w:basedOn w:val="DefaultParagraphFont"/>
+    <w:link w:val="Heading4"/>
+    <w:uiPriority w:val="9"/>
+    <w:rsid w:val="00114CC0"/>
+    <w:rPr>
+      <w:rFonts w:ascii="Arial Narrow" w:eastAsiaTheme="majorEastAsia" w:hAnsi="Arial Narrow" w:cstheme="majorBidi"/>
+      <w:bCs/>
+      <w:i/>
+      <w:color w:val="000000" w:themeColor="text1"/>
+    </w:rPr>
+  </w:style>
+  <w:style w:type="paragraph" w:customStyle="1" w:styleId="Tabletext">
+    <w:name w:val="Table text"/>
+    <w:basedOn w:val="Normal"/>
+    <w:qFormat/>
+    <w:rsid w:val="001929B0"/>
+    <w:pPr>
+      <w:spacing w:before="60" w:after="60"/>
+    </w:pPr>
+    <w:rPr>
+      <w:rFonts w:ascii="Arial Narrow" w:hAnsi="Arial Narrow"/>
+      <w:lang w:val="en-GB"/>
+    </w:rPr>
+  </w:style>
+  <w:style w:type="paragraph" w:styleId="Header">
+    <w:name w:val="header"/>
+    <w:basedOn w:val="Normal"/>
+    <w:link w:val="HeaderChar"/>
+    <w:uiPriority w:val="99"/>
+    <w:unhideWhenUsed/>
+    <w:rsid w:val="000428EB"/>
+    <w:pPr>
+      <w:tabs>
+        <w:tab w:val="center" w:pos="4320"/>
+        <w:tab w:val="right" w:pos="8640"/>
+      </w:tabs>
+      <w:spacing w:after="0"/>
+    </w:pPr>
+  </w:style>
+  <w:style w:type="character" w:customStyle="1" w:styleId="HeaderChar">
+    <w:name w:val="Header Char"/>
+    <w:basedOn w:val="DefaultParagraphFont"/>
+    <w:link w:val="Header"/>
+    <w:uiPriority w:val="99"/>
+    <w:rsid w:val="000428EB"/>
+    <w:rPr>
+      <w:rFonts w:ascii="Arial" w:hAnsi="Arial"/>
+      <w:sz w:val="22"/>
+    </w:rPr>
+  </w:style>
+  <w:style w:type="paragraph" w:styleId="Footer">
+    <w:name w:val="footer"/>
+    <w:basedOn w:val="Normal"/>
+    <w:link w:val="FooterChar"/>
+    <w:uiPriority w:val="99"/>
+    <w:unhideWhenUsed/>
+    <w:rsid w:val="000428EB"/>
+    <w:pPr>
+      <w:tabs>
+        <w:tab w:val="center" w:pos="4320"/>
+        <w:tab w:val="right" w:pos="8640"/>
+      </w:tabs>
+      <w:spacing w:after="0"/>
+    </w:pPr>
+  </w:style>
+  <w:style w:type="character" w:customStyle="1" w:styleId="FooterChar">
+    <w:name w:val="Footer Char"/>
+    <w:basedOn w:val="DefaultParagraphFont"/>
+    <w:link w:val="Footer"/>
+    <w:uiPriority w:val="99"/>
+    <w:rsid w:val="000428EB"/>
+    <w:rPr>
+      <w:rFonts w:ascii="Arial" w:hAnsi="Arial"/>
+      <w:sz w:val="22"/>
+    </w:rPr>
+  </w:style>
+  <w:style w:type="paragraph" w:styleId="BalloonText">
+    <w:name w:val="Balloon Text"/>
+    <w:basedOn w:val="Normal"/>
+    <w:link w:val="BalloonTextChar"/>
+    <w:uiPriority w:val="99"/>
+    <w:semiHidden/>
+    <w:unhideWhenUsed/>
+    <w:rsid w:val="000428EB"/>
+    <w:pPr>
+      <w:spacing w:after="0"/>
+    </w:pPr>
+    <w:rPr>
+      <w:rFonts w:ascii="Lucida Grande" w:hAnsi="Lucida Grande" w:cs="Lucida Grande"/>
+      <w:sz w:val="18"/>
+      <w:szCs w:val="18"/>
+    </w:rPr>
+  </w:style>
+  <w:style w:type="character" w:customStyle="1" w:styleId="BalloonTextChar">
+    <w:name w:val="Balloon Text Char"/>
+    <w:basedOn w:val="DefaultParagraphFont"/>
+    <w:link w:val="BalloonText"/>
+    <w:uiPriority w:val="99"/>
+    <w:semiHidden/>
+    <w:rsid w:val="000428EB"/>
+    <w:rPr>
+      <w:rFonts w:ascii="Lucida Grande" w:hAnsi="Lucida Grande" w:cs="Lucida Grande"/>
+      <w:sz w:val="18"/>
+      <w:szCs w:val="18"/>
+    </w:rPr>
+  </w:style>
+  <w:style w:type="table" w:styleId="TableGrid">
+    <w:name w:val="Table Grid"/>
+    <w:basedOn w:val="TableNormal"/>
+    <w:uiPriority w:val="59"/>
+    <w:rsid w:val="000428EB"/>
+    <w:tblPr>
+      <w:tblInd w:w="0" w:type="dxa"/>
+      <w:tblBorders>
+        <w:top w:val="single" w:sz="4" w:space="0" w:color="auto"/>
+        <w:left w:val="single" w:sz="4" w:space="0" w:color="auto"/>
+        <w:bottom w:val="single" w:sz="4" w:space="0" w:color="auto"/>
+        <w:right w:val="single" w:sz="4" w:space="0" w:color="auto"/>
+        <w:insideH w:val="single" w:sz="4" w:space="0" w:color="auto"/>
+        <w:insideV w:val="single" w:sz="4" w:space="0" w:color="auto"/>
+      </w:tblBorders>
+      <w:tblCellMar>
+        <w:top w:w="0" w:type="dxa"/>
+        <w:left w:w="108" w:type="dxa"/>
+        <w:bottom w:w="0" w:type="dxa"/>
+        <w:right w:w="108" w:type="dxa"/>
+      </w:tblCellMar>
     </w:tblPr>
   </w:style>
   <w:style w:type="paragraph" w:styleId="z-BottomofForm">
@@ -11243,7 +11868,7 @@
 </file>
 
 <file path=customXml/itemProps1.xml><?xml version="1.0" encoding="utf-8"?>
-<ds:datastoreItem xmlns:ds="http://schemas.openxmlformats.org/officeDocument/2006/customXml" ds:itemID="{B7D7A75B-9AAB-49FC-90D6-9CAD6106EE6C}">
+<ds:datastoreItem xmlns:ds="http://schemas.openxmlformats.org/officeDocument/2006/customXml" ds:itemID="{369A3690-5677-8D46-9AC6-B4B58CA894F8}">
   <ds:schemaRefs>
     <ds:schemaRef ds:uri="http://schemas.openxmlformats.org/officeDocument/2006/bibliography"/>
   </ds:schemaRefs>

</xml_diff>